<commit_message>
Add models and complete report
</commit_message>
<xml_diff>
--- a/Report/PDM_report.docx
+++ b/Report/PDM_report.docx
@@ -8,12 +8,14 @@
         <w:rPr>
           <w:rFonts w:ascii="Times New Roman" w:hAnsi="Times New Roman" w:cs="Times New Roman"/>
           <w:sz w:val="24"/>
+          <w:szCs w:val="28"/>
         </w:rPr>
       </w:pPr>
       <w:r>
         <w:rPr>
           <w:rFonts w:ascii="Times New Roman" w:hAnsi="Times New Roman" w:cs="Times New Roman"/>
           <w:sz w:val="24"/>
+          <w:szCs w:val="28"/>
         </w:rPr>
         <w:t>Principles of Database Management</w:t>
       </w:r>
@@ -24,12 +26,14 @@
         <w:rPr>
           <w:rFonts w:ascii="Times New Roman" w:hAnsi="Times New Roman" w:cs="Times New Roman"/>
           <w:sz w:val="24"/>
+          <w:szCs w:val="28"/>
         </w:rPr>
       </w:pPr>
       <w:r>
         <w:rPr>
           <w:rFonts w:ascii="Times New Roman" w:hAnsi="Times New Roman" w:cs="Times New Roman"/>
           <w:sz w:val="24"/>
+          <w:szCs w:val="28"/>
         </w:rPr>
         <w:t>Department of Computer Science and Engineering</w:t>
       </w:r>
@@ -40,12 +44,14 @@
         <w:rPr>
           <w:rFonts w:ascii="Times New Roman" w:hAnsi="Times New Roman" w:cs="Times New Roman"/>
           <w:sz w:val="24"/>
+          <w:szCs w:val="28"/>
         </w:rPr>
       </w:pPr>
       <w:r>
         <w:rPr>
           <w:rFonts w:ascii="Times New Roman" w:hAnsi="Times New Roman" w:cs="Times New Roman"/>
           <w:sz w:val="24"/>
+          <w:szCs w:val="28"/>
         </w:rPr>
         <w:t>International University – Vietnam National University</w:t>
       </w:r>
@@ -55,206 +61,189 @@
         <w:jc w:val="center"/>
         <w:rPr>
           <w:rFonts w:ascii="Times New Roman" w:hAnsi="Times New Roman" w:cs="Times New Roman"/>
-          <w:sz w:val="24"/>
-        </w:rPr>
-      </w:pPr>
-    </w:p>
-    <w:p>
-      <w:pPr>
-        <w:jc w:val="center"/>
-        <w:rPr>
-          <w:rFonts w:ascii="Times New Roman" w:hAnsi="Times New Roman" w:cs="Times New Roman"/>
-          <w:sz w:val="24"/>
-        </w:rPr>
-      </w:pPr>
-    </w:p>
-    <w:p>
-      <w:pPr>
-        <w:jc w:val="center"/>
-        <w:rPr>
-          <w:rFonts w:ascii="Times New Roman" w:hAnsi="Times New Roman" w:cs="Times New Roman"/>
-          <w:sz w:val="24"/>
-        </w:rPr>
-      </w:pPr>
-    </w:p>
-    <w:p>
-      <w:pPr>
-        <w:jc w:val="center"/>
-        <w:rPr>
-          <w:rFonts w:ascii="Times New Roman" w:hAnsi="Times New Roman" w:cs="Times New Roman"/>
-          <w:sz w:val="24"/>
-        </w:rPr>
-      </w:pPr>
-    </w:p>
-    <w:p>
-      <w:pPr>
-        <w:jc w:val="center"/>
-        <w:rPr>
-          <w:rFonts w:ascii="Times New Roman" w:hAnsi="Times New Roman" w:cs="Times New Roman"/>
-          <w:sz w:val="24"/>
-        </w:rPr>
-      </w:pPr>
-    </w:p>
-    <w:p>
-      <w:pPr>
-        <w:jc w:val="center"/>
-        <w:rPr>
-          <w:rFonts w:ascii="Times New Roman" w:hAnsi="Times New Roman" w:cs="Times New Roman"/>
-          <w:sz w:val="24"/>
-        </w:rPr>
-      </w:pPr>
-    </w:p>
-    <w:p>
-      <w:pPr>
-        <w:jc w:val="center"/>
-        <w:rPr>
-          <w:rFonts w:ascii="Times New Roman" w:hAnsi="Times New Roman" w:cs="Times New Roman"/>
-          <w:sz w:val="24"/>
-        </w:rPr>
-      </w:pPr>
-    </w:p>
-    <w:p>
-      <w:pPr>
-        <w:jc w:val="center"/>
-        <w:rPr>
-          <w:rFonts w:ascii="Times New Roman" w:hAnsi="Times New Roman" w:cs="Times New Roman"/>
-          <w:sz w:val="24"/>
-        </w:rPr>
-      </w:pPr>
-      <w:r>
-        <w:rPr>
-          <w:rFonts w:ascii="Times New Roman" w:hAnsi="Times New Roman" w:cs="Times New Roman"/>
-          <w:sz w:val="24"/>
-        </w:rPr>
-        <w:t xml:space="preserve">Nguyen Tien </w:t>
-      </w:r>
-      <w:proofErr w:type="spellStart"/>
-      <w:r>
-        <w:rPr>
-          <w:rFonts w:ascii="Times New Roman" w:hAnsi="Times New Roman" w:cs="Times New Roman"/>
-          <w:sz w:val="24"/>
-        </w:rPr>
-        <w:t>Cuong</w:t>
-      </w:r>
-      <w:proofErr w:type="spellEnd"/>
-      <w:r>
-        <w:rPr>
-          <w:rFonts w:ascii="Times New Roman" w:hAnsi="Times New Roman" w:cs="Times New Roman"/>
-          <w:sz w:val="24"/>
-        </w:rPr>
-        <w:t xml:space="preserve"> - </w:t>
-      </w:r>
-      <w:r>
-        <w:rPr>
-          <w:rFonts w:ascii="Times New Roman" w:hAnsi="Times New Roman" w:cs="Times New Roman"/>
-          <w:sz w:val="24"/>
-        </w:rPr>
-        <w:t>ITITIU18172</w:t>
-      </w:r>
-    </w:p>
-    <w:p>
-      <w:pPr>
-        <w:jc w:val="center"/>
-        <w:rPr>
-          <w:rFonts w:ascii="Times New Roman" w:hAnsi="Times New Roman" w:cs="Times New Roman"/>
-          <w:sz w:val="24"/>
-        </w:rPr>
-      </w:pPr>
-      <w:r>
-        <w:rPr>
-          <w:rFonts w:ascii="Times New Roman" w:hAnsi="Times New Roman" w:cs="Times New Roman"/>
-          <w:sz w:val="24"/>
-        </w:rPr>
-        <w:t xml:space="preserve">Nguyen Le Nguyen - </w:t>
-      </w:r>
-      <w:r>
-        <w:rPr>
-          <w:rFonts w:ascii="Times New Roman" w:hAnsi="Times New Roman" w:cs="Times New Roman"/>
-          <w:sz w:val="24"/>
-        </w:rPr>
-        <w:t>ITITIU18094</w:t>
-      </w:r>
-    </w:p>
-    <w:p>
-      <w:pPr>
-        <w:jc w:val="center"/>
-        <w:rPr>
-          <w:rFonts w:ascii="Times New Roman" w:hAnsi="Times New Roman" w:cs="Times New Roman"/>
-          <w:sz w:val="24"/>
-        </w:rPr>
-      </w:pPr>
-      <w:r>
-        <w:rPr>
-          <w:rFonts w:ascii="Times New Roman" w:hAnsi="Times New Roman" w:cs="Times New Roman"/>
-          <w:sz w:val="24"/>
-        </w:rPr>
-        <w:t xml:space="preserve">Nguyen Van Tri - </w:t>
-      </w:r>
-      <w:r>
-        <w:rPr>
-          <w:rFonts w:ascii="Times New Roman" w:hAnsi="Times New Roman" w:cs="Times New Roman"/>
-          <w:sz w:val="24"/>
-        </w:rPr>
-        <w:t>ITITUN18051</w:t>
-      </w:r>
-    </w:p>
-    <w:p>
-      <w:pPr>
-        <w:jc w:val="center"/>
-        <w:rPr>
-          <w:rFonts w:ascii="Times New Roman" w:hAnsi="Times New Roman" w:cs="Times New Roman"/>
-          <w:sz w:val="24"/>
-        </w:rPr>
-      </w:pPr>
-    </w:p>
-    <w:p>
-      <w:pPr>
-        <w:jc w:val="center"/>
-        <w:rPr>
-          <w:rFonts w:ascii="Times New Roman" w:hAnsi="Times New Roman" w:cs="Times New Roman"/>
-          <w:sz w:val="24"/>
-        </w:rPr>
-      </w:pPr>
-    </w:p>
-    <w:p>
-      <w:pPr>
-        <w:jc w:val="center"/>
-        <w:rPr>
-          <w:rFonts w:ascii="Times New Roman" w:hAnsi="Times New Roman" w:cs="Times New Roman"/>
-          <w:sz w:val="24"/>
-        </w:rPr>
-      </w:pPr>
-    </w:p>
-    <w:p>
-      <w:pPr>
-        <w:jc w:val="center"/>
-        <w:rPr>
-          <w:rFonts w:ascii="Times New Roman" w:hAnsi="Times New Roman" w:cs="Times New Roman"/>
-          <w:sz w:val="24"/>
-        </w:rPr>
-      </w:pPr>
-    </w:p>
-    <w:p>
-      <w:pPr>
-        <w:jc w:val="center"/>
-        <w:rPr>
-          <w:rFonts w:ascii="Times New Roman" w:hAnsi="Times New Roman" w:cs="Times New Roman"/>
-          <w:sz w:val="24"/>
-        </w:rPr>
-      </w:pPr>
-    </w:p>
-    <w:p>
-      <w:pPr>
-        <w:jc w:val="center"/>
-        <w:rPr>
-          <w:rFonts w:ascii="Times New Roman" w:hAnsi="Times New Roman" w:cs="Times New Roman"/>
-          <w:sz w:val="24"/>
-        </w:rPr>
-      </w:pPr>
-      <w:r>
-        <w:rPr>
-          <w:rFonts w:ascii="Times New Roman" w:hAnsi="Times New Roman" w:cs="Times New Roman"/>
-          <w:sz w:val="24"/>
+          <w:sz w:val="28"/>
+          <w:szCs w:val="28"/>
+        </w:rPr>
+      </w:pPr>
+    </w:p>
+    <w:p>
+      <w:pPr>
+        <w:jc w:val="center"/>
+        <w:rPr>
+          <w:rFonts w:ascii="Times New Roman" w:hAnsi="Times New Roman" w:cs="Times New Roman"/>
+          <w:sz w:val="28"/>
+          <w:szCs w:val="28"/>
+        </w:rPr>
+      </w:pPr>
+    </w:p>
+    <w:p>
+      <w:pPr>
+        <w:jc w:val="center"/>
+        <w:rPr>
+          <w:rFonts w:ascii="Times New Roman" w:hAnsi="Times New Roman" w:cs="Times New Roman"/>
+          <w:sz w:val="28"/>
+          <w:szCs w:val="28"/>
+        </w:rPr>
+      </w:pPr>
+    </w:p>
+    <w:p>
+      <w:pPr>
+        <w:jc w:val="center"/>
+        <w:rPr>
+          <w:rFonts w:ascii="Times New Roman" w:hAnsi="Times New Roman" w:cs="Times New Roman"/>
+          <w:sz w:val="28"/>
+          <w:szCs w:val="28"/>
+        </w:rPr>
+      </w:pPr>
+    </w:p>
+    <w:p>
+      <w:pPr>
+        <w:jc w:val="center"/>
+        <w:rPr>
+          <w:rFonts w:ascii="Times New Roman" w:hAnsi="Times New Roman" w:cs="Times New Roman"/>
+          <w:sz w:val="28"/>
+          <w:szCs w:val="28"/>
+        </w:rPr>
+      </w:pPr>
+    </w:p>
+    <w:p>
+      <w:pPr>
+        <w:jc w:val="center"/>
+        <w:rPr>
+          <w:rFonts w:ascii="Times New Roman" w:hAnsi="Times New Roman" w:cs="Times New Roman"/>
+          <w:sz w:val="28"/>
+          <w:szCs w:val="28"/>
+        </w:rPr>
+      </w:pPr>
+    </w:p>
+    <w:p>
+      <w:pPr>
+        <w:jc w:val="center"/>
+        <w:rPr>
+          <w:rFonts w:ascii="Times New Roman" w:hAnsi="Times New Roman" w:cs="Times New Roman"/>
+          <w:sz w:val="28"/>
+          <w:szCs w:val="28"/>
+        </w:rPr>
+      </w:pPr>
+    </w:p>
+    <w:p>
+      <w:pPr>
+        <w:jc w:val="center"/>
+        <w:rPr>
+          <w:rFonts w:ascii="Times New Roman" w:hAnsi="Times New Roman" w:cs="Times New Roman"/>
+          <w:sz w:val="28"/>
+          <w:szCs w:val="28"/>
+        </w:rPr>
+      </w:pPr>
+      <w:r>
+        <w:rPr>
+          <w:rFonts w:ascii="Times New Roman" w:hAnsi="Times New Roman" w:cs="Times New Roman"/>
+          <w:sz w:val="28"/>
+          <w:szCs w:val="28"/>
+        </w:rPr>
+        <w:t>Nguyen Tien Cuong - ITITIU18172</w:t>
+      </w:r>
+    </w:p>
+    <w:p>
+      <w:pPr>
+        <w:jc w:val="center"/>
+        <w:rPr>
+          <w:rFonts w:ascii="Times New Roman" w:hAnsi="Times New Roman" w:cs="Times New Roman"/>
+          <w:sz w:val="28"/>
+          <w:szCs w:val="28"/>
+        </w:rPr>
+      </w:pPr>
+      <w:r>
+        <w:rPr>
+          <w:rFonts w:ascii="Times New Roman" w:hAnsi="Times New Roman" w:cs="Times New Roman"/>
+          <w:sz w:val="28"/>
+          <w:szCs w:val="28"/>
+        </w:rPr>
+        <w:t>Nguyen Le Nguyen - ITITIU18094</w:t>
+      </w:r>
+    </w:p>
+    <w:p>
+      <w:pPr>
+        <w:jc w:val="center"/>
+        <w:rPr>
+          <w:rFonts w:ascii="Times New Roman" w:hAnsi="Times New Roman" w:cs="Times New Roman"/>
+          <w:sz w:val="28"/>
+          <w:szCs w:val="28"/>
+        </w:rPr>
+      </w:pPr>
+      <w:r>
+        <w:rPr>
+          <w:rFonts w:ascii="Times New Roman" w:hAnsi="Times New Roman" w:cs="Times New Roman"/>
+          <w:sz w:val="28"/>
+          <w:szCs w:val="28"/>
+        </w:rPr>
+        <w:t>Nguyen Van Tri - ITITUN18051</w:t>
+      </w:r>
+    </w:p>
+    <w:p>
+      <w:pPr>
+        <w:jc w:val="center"/>
+        <w:rPr>
+          <w:rFonts w:ascii="Times New Roman" w:hAnsi="Times New Roman" w:cs="Times New Roman"/>
+          <w:sz w:val="28"/>
+          <w:szCs w:val="28"/>
+        </w:rPr>
+      </w:pPr>
+    </w:p>
+    <w:p>
+      <w:pPr>
+        <w:jc w:val="center"/>
+        <w:rPr>
+          <w:rFonts w:ascii="Times New Roman" w:hAnsi="Times New Roman" w:cs="Times New Roman"/>
+          <w:sz w:val="28"/>
+          <w:szCs w:val="28"/>
+        </w:rPr>
+      </w:pPr>
+    </w:p>
+    <w:p>
+      <w:pPr>
+        <w:jc w:val="center"/>
+        <w:rPr>
+          <w:rFonts w:ascii="Times New Roman" w:hAnsi="Times New Roman" w:cs="Times New Roman"/>
+          <w:sz w:val="28"/>
+          <w:szCs w:val="28"/>
+        </w:rPr>
+      </w:pPr>
+    </w:p>
+    <w:p>
+      <w:pPr>
+        <w:jc w:val="center"/>
+        <w:rPr>
+          <w:rFonts w:ascii="Times New Roman" w:hAnsi="Times New Roman" w:cs="Times New Roman"/>
+          <w:sz w:val="28"/>
+          <w:szCs w:val="28"/>
+        </w:rPr>
+      </w:pPr>
+    </w:p>
+    <w:p>
+      <w:pPr>
+        <w:jc w:val="center"/>
+        <w:rPr>
+          <w:rFonts w:ascii="Times New Roman" w:hAnsi="Times New Roman" w:cs="Times New Roman"/>
+          <w:sz w:val="28"/>
+          <w:szCs w:val="28"/>
+        </w:rPr>
+      </w:pPr>
+    </w:p>
+    <w:p>
+      <w:pPr>
+        <w:jc w:val="center"/>
+        <w:rPr>
+          <w:rFonts w:ascii="Times New Roman" w:hAnsi="Times New Roman" w:cs="Times New Roman"/>
+          <w:sz w:val="28"/>
+          <w:szCs w:val="28"/>
+        </w:rPr>
+      </w:pPr>
+      <w:r>
+        <w:rPr>
+          <w:rFonts w:ascii="Times New Roman" w:hAnsi="Times New Roman" w:cs="Times New Roman"/>
+          <w:sz w:val="28"/>
+          <w:szCs w:val="28"/>
         </w:rPr>
         <w:pict>
           <v:shapetype id="_x0000_t75" coordsize="21600,21600" o:spt="75" o:preferrelative="t" path="m@4@5l@4@11@9@11@9@5xe" filled="f" stroked="f">
@@ -276,24 +265,28 @@
             <v:path o:extrusionok="f" gradientshapeok="t" o:connecttype="rect"/>
             <o:lock v:ext="edit" aspectratio="t"/>
           </v:shapetype>
-          <v:shape id="_x0000_i1027" type="#_x0000_t75" style="width:122.4pt;height:123.6pt">
+          <v:shape id="_x0000_i1025" type="#_x0000_t75" style="width:122.4pt;height:123.6pt">
             <v:imagedata r:id="rId8" o:title="iu_logo"/>
           </v:shape>
         </w:pict>
       </w:r>
-    </w:p>
-    <w:p>
-      <w:pPr>
-        <w:jc w:val="center"/>
-        <w:rPr>
-          <w:rFonts w:ascii="Times New Roman" w:hAnsi="Times New Roman" w:cs="Times New Roman"/>
-          <w:sz w:val="24"/>
-        </w:rPr>
-      </w:pPr>
-      <w:r>
-        <w:rPr>
-          <w:rFonts w:ascii="Times New Roman" w:hAnsi="Times New Roman" w:cs="Times New Roman"/>
-          <w:sz w:val="24"/>
+      <w:bookmarkStart w:id="0" w:name="_GoBack"/>
+      <w:bookmarkEnd w:id="0"/>
+    </w:p>
+    <w:p>
+      <w:pPr>
+        <w:jc w:val="center"/>
+        <w:rPr>
+          <w:rFonts w:ascii="Times New Roman" w:hAnsi="Times New Roman" w:cs="Times New Roman"/>
+          <w:sz w:val="28"/>
+          <w:szCs w:val="28"/>
+        </w:rPr>
+      </w:pPr>
+      <w:r>
+        <w:rPr>
+          <w:rFonts w:ascii="Times New Roman" w:hAnsi="Times New Roman" w:cs="Times New Roman"/>
+          <w:sz w:val="28"/>
+          <w:szCs w:val="28"/>
         </w:rPr>
         <w:t>12-05-2020</w:t>
       </w:r>
@@ -303,97 +296,108 @@
         <w:jc w:val="center"/>
         <w:rPr>
           <w:rFonts w:ascii="Times New Roman" w:hAnsi="Times New Roman" w:cs="Times New Roman"/>
-          <w:sz w:val="24"/>
-        </w:rPr>
-      </w:pPr>
-    </w:p>
-    <w:p>
-      <w:pPr>
-        <w:jc w:val="center"/>
-        <w:rPr>
-          <w:rFonts w:ascii="Times New Roman" w:hAnsi="Times New Roman" w:cs="Times New Roman"/>
-          <w:sz w:val="24"/>
-        </w:rPr>
-      </w:pPr>
-    </w:p>
-    <w:p>
-      <w:pPr>
-        <w:jc w:val="center"/>
-        <w:rPr>
-          <w:rFonts w:ascii="Times New Roman" w:hAnsi="Times New Roman" w:cs="Times New Roman"/>
-          <w:sz w:val="24"/>
-        </w:rPr>
-      </w:pPr>
-    </w:p>
-    <w:p>
-      <w:pPr>
-        <w:jc w:val="center"/>
-        <w:rPr>
-          <w:rFonts w:ascii="Times New Roman" w:hAnsi="Times New Roman" w:cs="Times New Roman"/>
-          <w:sz w:val="24"/>
-        </w:rPr>
-      </w:pPr>
-    </w:p>
-    <w:p>
-      <w:pPr>
-        <w:jc w:val="center"/>
-        <w:rPr>
-          <w:rFonts w:ascii="Times New Roman" w:hAnsi="Times New Roman" w:cs="Times New Roman"/>
-          <w:sz w:val="24"/>
-        </w:rPr>
-      </w:pPr>
-    </w:p>
-    <w:p>
-      <w:pPr>
-        <w:jc w:val="center"/>
-        <w:rPr>
-          <w:rFonts w:ascii="Times New Roman" w:hAnsi="Times New Roman" w:cs="Times New Roman"/>
-          <w:sz w:val="24"/>
-        </w:rPr>
-      </w:pPr>
-    </w:p>
-    <w:p>
-      <w:pPr>
-        <w:jc w:val="center"/>
-        <w:rPr>
-          <w:rFonts w:ascii="Times New Roman" w:hAnsi="Times New Roman" w:cs="Times New Roman"/>
-          <w:sz w:val="24"/>
-        </w:rPr>
-      </w:pPr>
-    </w:p>
-    <w:p>
-      <w:pPr>
-        <w:jc w:val="center"/>
-        <w:rPr>
-          <w:rFonts w:ascii="Times New Roman" w:hAnsi="Times New Roman" w:cs="Times New Roman"/>
-          <w:sz w:val="24"/>
-        </w:rPr>
-      </w:pPr>
-    </w:p>
-    <w:p>
-      <w:pPr>
-        <w:jc w:val="center"/>
-        <w:rPr>
-          <w:rFonts w:ascii="Times New Roman" w:hAnsi="Times New Roman" w:cs="Times New Roman"/>
-          <w:sz w:val="24"/>
-        </w:rPr>
-      </w:pPr>
-    </w:p>
-    <w:p>
-      <w:pPr>
-        <w:jc w:val="center"/>
-        <w:rPr>
-          <w:rFonts w:ascii="Times New Roman" w:hAnsi="Times New Roman" w:cs="Times New Roman"/>
-          <w:sz w:val="24"/>
-        </w:rPr>
-      </w:pPr>
-    </w:p>
-    <w:p>
-      <w:pPr>
-        <w:jc w:val="center"/>
-        <w:rPr>
-          <w:rFonts w:ascii="Times New Roman" w:hAnsi="Times New Roman" w:cs="Times New Roman"/>
-          <w:sz w:val="24"/>
+          <w:sz w:val="28"/>
+          <w:szCs w:val="28"/>
+        </w:rPr>
+      </w:pPr>
+    </w:p>
+    <w:p>
+      <w:pPr>
+        <w:jc w:val="center"/>
+        <w:rPr>
+          <w:rFonts w:ascii="Times New Roman" w:hAnsi="Times New Roman" w:cs="Times New Roman"/>
+          <w:sz w:val="28"/>
+          <w:szCs w:val="28"/>
+        </w:rPr>
+      </w:pPr>
+    </w:p>
+    <w:p>
+      <w:pPr>
+        <w:jc w:val="center"/>
+        <w:rPr>
+          <w:rFonts w:ascii="Times New Roman" w:hAnsi="Times New Roman" w:cs="Times New Roman"/>
+          <w:sz w:val="28"/>
+          <w:szCs w:val="28"/>
+        </w:rPr>
+      </w:pPr>
+    </w:p>
+    <w:p>
+      <w:pPr>
+        <w:jc w:val="center"/>
+        <w:rPr>
+          <w:rFonts w:ascii="Times New Roman" w:hAnsi="Times New Roman" w:cs="Times New Roman"/>
+          <w:sz w:val="28"/>
+          <w:szCs w:val="28"/>
+        </w:rPr>
+      </w:pPr>
+    </w:p>
+    <w:p>
+      <w:pPr>
+        <w:jc w:val="center"/>
+        <w:rPr>
+          <w:rFonts w:ascii="Times New Roman" w:hAnsi="Times New Roman" w:cs="Times New Roman"/>
+          <w:sz w:val="28"/>
+          <w:szCs w:val="28"/>
+        </w:rPr>
+      </w:pPr>
+    </w:p>
+    <w:p>
+      <w:pPr>
+        <w:jc w:val="center"/>
+        <w:rPr>
+          <w:rFonts w:ascii="Times New Roman" w:hAnsi="Times New Roman" w:cs="Times New Roman"/>
+          <w:sz w:val="28"/>
+          <w:szCs w:val="28"/>
+        </w:rPr>
+      </w:pPr>
+    </w:p>
+    <w:p>
+      <w:pPr>
+        <w:jc w:val="center"/>
+        <w:rPr>
+          <w:rFonts w:ascii="Times New Roman" w:hAnsi="Times New Roman" w:cs="Times New Roman"/>
+          <w:sz w:val="28"/>
+          <w:szCs w:val="28"/>
+        </w:rPr>
+      </w:pPr>
+    </w:p>
+    <w:p>
+      <w:pPr>
+        <w:jc w:val="center"/>
+        <w:rPr>
+          <w:rFonts w:ascii="Times New Roman" w:hAnsi="Times New Roman" w:cs="Times New Roman"/>
+          <w:sz w:val="28"/>
+          <w:szCs w:val="28"/>
+        </w:rPr>
+      </w:pPr>
+    </w:p>
+    <w:p>
+      <w:pPr>
+        <w:jc w:val="center"/>
+        <w:rPr>
+          <w:rFonts w:ascii="Times New Roman" w:hAnsi="Times New Roman" w:cs="Times New Roman"/>
+          <w:sz w:val="28"/>
+          <w:szCs w:val="28"/>
+        </w:rPr>
+      </w:pPr>
+    </w:p>
+    <w:p>
+      <w:pPr>
+        <w:jc w:val="center"/>
+        <w:rPr>
+          <w:rFonts w:ascii="Times New Roman" w:hAnsi="Times New Roman" w:cs="Times New Roman"/>
+          <w:sz w:val="28"/>
+          <w:szCs w:val="28"/>
+        </w:rPr>
+      </w:pPr>
+    </w:p>
+    <w:p>
+      <w:pPr>
+        <w:jc w:val="center"/>
+        <w:rPr>
+          <w:rFonts w:ascii="Times New Roman" w:hAnsi="Times New Roman" w:cs="Times New Roman"/>
+          <w:sz w:val="28"/>
+          <w:szCs w:val="28"/>
         </w:rPr>
       </w:pPr>
     </w:p>
@@ -406,8 +410,8 @@
       </w:tblPr>
       <w:tblGrid>
         <w:gridCol w:w="3147"/>
-        <w:gridCol w:w="3148"/>
-        <w:gridCol w:w="3148"/>
+        <w:gridCol w:w="2248"/>
+        <w:gridCol w:w="4048"/>
       </w:tblGrid>
       <w:tr>
         <w:trPr>
@@ -424,14 +428,16 @@
               <w:rPr>
                 <w:rFonts w:ascii="Times New Roman" w:hAnsi="Times New Roman" w:cs="Times New Roman"/>
                 <w:b/>
-                <w:sz w:val="24"/>
+                <w:sz w:val="28"/>
+                <w:szCs w:val="28"/>
               </w:rPr>
             </w:pPr>
             <w:r>
               <w:rPr>
                 <w:rFonts w:ascii="Times New Roman" w:hAnsi="Times New Roman" w:cs="Times New Roman"/>
                 <w:b/>
-                <w:sz w:val="24"/>
+                <w:sz w:val="28"/>
+                <w:szCs w:val="28"/>
               </w:rPr>
               <w:t>Student name</w:t>
             </w:r>
@@ -439,7 +445,7 @@
         </w:tc>
         <w:tc>
           <w:tcPr>
-            <w:tcW w:w="3148" w:type="dxa"/>
+            <w:tcW w:w="2248" w:type="dxa"/>
           </w:tcPr>
           <w:p>
             <w:pPr>
@@ -447,14 +453,16 @@
               <w:rPr>
                 <w:rFonts w:ascii="Times New Roman" w:hAnsi="Times New Roman" w:cs="Times New Roman"/>
                 <w:b/>
-                <w:sz w:val="24"/>
+                <w:sz w:val="28"/>
+                <w:szCs w:val="28"/>
               </w:rPr>
             </w:pPr>
             <w:r>
               <w:rPr>
                 <w:rFonts w:ascii="Times New Roman" w:hAnsi="Times New Roman" w:cs="Times New Roman"/>
                 <w:b/>
-                <w:sz w:val="24"/>
+                <w:sz w:val="28"/>
+                <w:szCs w:val="28"/>
               </w:rPr>
               <w:t>Student ID</w:t>
             </w:r>
@@ -462,7 +470,7 @@
         </w:tc>
         <w:tc>
           <w:tcPr>
-            <w:tcW w:w="3148" w:type="dxa"/>
+            <w:tcW w:w="4048" w:type="dxa"/>
           </w:tcPr>
           <w:p>
             <w:pPr>
@@ -470,14 +478,16 @@
               <w:rPr>
                 <w:rFonts w:ascii="Times New Roman" w:hAnsi="Times New Roman" w:cs="Times New Roman"/>
                 <w:b/>
-                <w:sz w:val="24"/>
+                <w:sz w:val="28"/>
+                <w:szCs w:val="28"/>
               </w:rPr>
             </w:pPr>
             <w:r>
               <w:rPr>
                 <w:rFonts w:ascii="Times New Roman" w:hAnsi="Times New Roman" w:cs="Times New Roman"/>
                 <w:b/>
-                <w:sz w:val="24"/>
+                <w:sz w:val="28"/>
+                <w:szCs w:val="28"/>
               </w:rPr>
               <w:t>Contribution</w:t>
             </w:r>
@@ -485,7 +495,8 @@
               <w:rPr>
                 <w:rFonts w:ascii="Times New Roman" w:hAnsi="Times New Roman" w:cs="Times New Roman"/>
                 <w:b/>
-                <w:sz w:val="24"/>
+                <w:sz w:val="28"/>
+                <w:szCs w:val="28"/>
               </w:rPr>
               <w:t>s</w:t>
             </w:r>
@@ -506,43 +517,38 @@
               <w:jc w:val="center"/>
               <w:rPr>
                 <w:rFonts w:ascii="Times New Roman" w:hAnsi="Times New Roman" w:cs="Times New Roman"/>
-                <w:sz w:val="24"/>
+                <w:sz w:val="28"/>
+                <w:szCs w:val="28"/>
               </w:rPr>
             </w:pPr>
             <w:r>
               <w:rPr>
                 <w:rFonts w:ascii="Times New Roman" w:hAnsi="Times New Roman" w:cs="Times New Roman"/>
-                <w:sz w:val="24"/>
-              </w:rPr>
-              <w:t xml:space="preserve">Nguyen Tien </w:t>
-            </w:r>
-            <w:proofErr w:type="spellStart"/>
-            <w:r>
-              <w:rPr>
-                <w:rFonts w:ascii="Times New Roman" w:hAnsi="Times New Roman" w:cs="Times New Roman"/>
-                <w:sz w:val="24"/>
-              </w:rPr>
-              <w:t>Cuong</w:t>
-            </w:r>
-            <w:proofErr w:type="spellEnd"/>
+                <w:sz w:val="28"/>
+                <w:szCs w:val="28"/>
+              </w:rPr>
+              <w:t>Nguyen Tien Cuong</w:t>
+            </w:r>
           </w:p>
         </w:tc>
         <w:tc>
           <w:tcPr>
-            <w:tcW w:w="3148" w:type="dxa"/>
+            <w:tcW w:w="2248" w:type="dxa"/>
           </w:tcPr>
           <w:p>
             <w:pPr>
               <w:jc w:val="center"/>
               <w:rPr>
                 <w:rFonts w:ascii="Times New Roman" w:hAnsi="Times New Roman" w:cs="Times New Roman"/>
-                <w:sz w:val="24"/>
+                <w:sz w:val="28"/>
+                <w:szCs w:val="28"/>
               </w:rPr>
             </w:pPr>
             <w:r>
               <w:rPr>
                 <w:rFonts w:ascii="Times New Roman" w:hAnsi="Times New Roman" w:cs="Times New Roman"/>
-                <w:sz w:val="24"/>
+                <w:sz w:val="28"/>
+                <w:szCs w:val="28"/>
               </w:rPr>
               <w:t>ITITIU18172</w:t>
             </w:r>
@@ -550,16 +556,25 @@
         </w:tc>
         <w:tc>
           <w:tcPr>
-            <w:tcW w:w="3148" w:type="dxa"/>
+            <w:tcW w:w="4048" w:type="dxa"/>
           </w:tcPr>
           <w:p>
             <w:pPr>
               <w:jc w:val="center"/>
               <w:rPr>
                 <w:rFonts w:ascii="Times New Roman" w:hAnsi="Times New Roman" w:cs="Times New Roman"/>
-                <w:sz w:val="24"/>
+                <w:sz w:val="28"/>
+                <w:szCs w:val="28"/>
               </w:rPr>
             </w:pPr>
+            <w:r>
+              <w:rPr>
+                <w:rFonts w:ascii="Times New Roman" w:hAnsi="Times New Roman" w:cs="Times New Roman"/>
+                <w:sz w:val="28"/>
+                <w:szCs w:val="28"/>
+              </w:rPr>
+              <w:t>Designed ER diagram, writing report, support other team members</w:t>
+            </w:r>
           </w:p>
         </w:tc>
       </w:tr>
@@ -577,41 +592,38 @@
               <w:jc w:val="center"/>
               <w:rPr>
                 <w:rFonts w:ascii="Times New Roman" w:hAnsi="Times New Roman" w:cs="Times New Roman"/>
-                <w:sz w:val="24"/>
+                <w:sz w:val="28"/>
+                <w:szCs w:val="28"/>
               </w:rPr>
             </w:pPr>
             <w:r>
               <w:rPr>
                 <w:rFonts w:ascii="Times New Roman" w:hAnsi="Times New Roman" w:cs="Times New Roman"/>
-                <w:sz w:val="24"/>
-              </w:rPr>
-              <w:t>Nguyen Le Nguy</w:t>
-            </w:r>
-            <w:r>
-              <w:rPr>
-                <w:rFonts w:ascii="Times New Roman" w:hAnsi="Times New Roman" w:cs="Times New Roman"/>
-                <w:sz w:val="24"/>
-              </w:rPr>
-              <w:t>en</w:t>
+                <w:sz w:val="28"/>
+                <w:szCs w:val="28"/>
+              </w:rPr>
+              <w:t>Nguyen Le Nguyen</w:t>
             </w:r>
           </w:p>
         </w:tc>
         <w:tc>
           <w:tcPr>
-            <w:tcW w:w="3148" w:type="dxa"/>
+            <w:tcW w:w="2248" w:type="dxa"/>
           </w:tcPr>
           <w:p>
             <w:pPr>
               <w:jc w:val="center"/>
               <w:rPr>
                 <w:rFonts w:ascii="Times New Roman" w:hAnsi="Times New Roman" w:cs="Times New Roman"/>
-                <w:sz w:val="24"/>
+                <w:sz w:val="28"/>
+                <w:szCs w:val="28"/>
               </w:rPr>
             </w:pPr>
             <w:r>
               <w:rPr>
                 <w:rFonts w:ascii="Times New Roman" w:hAnsi="Times New Roman" w:cs="Times New Roman"/>
-                <w:sz w:val="24"/>
+                <w:sz w:val="28"/>
+                <w:szCs w:val="28"/>
               </w:rPr>
               <w:t>ITITIU18094</w:t>
             </w:r>
@@ -619,16 +631,25 @@
         </w:tc>
         <w:tc>
           <w:tcPr>
-            <w:tcW w:w="3148" w:type="dxa"/>
+            <w:tcW w:w="4048" w:type="dxa"/>
           </w:tcPr>
           <w:p>
             <w:pPr>
               <w:jc w:val="center"/>
               <w:rPr>
                 <w:rFonts w:ascii="Times New Roman" w:hAnsi="Times New Roman" w:cs="Times New Roman"/>
-                <w:sz w:val="24"/>
+                <w:sz w:val="28"/>
+                <w:szCs w:val="28"/>
               </w:rPr>
             </w:pPr>
+            <w:r>
+              <w:rPr>
+                <w:rFonts w:ascii="Times New Roman" w:hAnsi="Times New Roman" w:cs="Times New Roman"/>
+                <w:sz w:val="28"/>
+                <w:szCs w:val="28"/>
+              </w:rPr>
+              <w:t>Create database file, review the ER diagram, create query GUI application</w:t>
+            </w:r>
           </w:p>
         </w:tc>
       </w:tr>
@@ -646,13 +667,15 @@
               <w:jc w:val="center"/>
               <w:rPr>
                 <w:rFonts w:ascii="Times New Roman" w:hAnsi="Times New Roman" w:cs="Times New Roman"/>
-                <w:sz w:val="24"/>
+                <w:sz w:val="28"/>
+                <w:szCs w:val="28"/>
               </w:rPr>
             </w:pPr>
             <w:r>
               <w:rPr>
                 <w:rFonts w:ascii="Times New Roman" w:hAnsi="Times New Roman" w:cs="Times New Roman"/>
-                <w:sz w:val="24"/>
+                <w:sz w:val="28"/>
+                <w:szCs w:val="28"/>
               </w:rPr>
               <w:t>Nguyen Van Tri</w:t>
             </w:r>
@@ -660,20 +683,22 @@
         </w:tc>
         <w:tc>
           <w:tcPr>
-            <w:tcW w:w="3148" w:type="dxa"/>
+            <w:tcW w:w="2248" w:type="dxa"/>
           </w:tcPr>
           <w:p>
             <w:pPr>
               <w:jc w:val="center"/>
               <w:rPr>
                 <w:rFonts w:ascii="Times New Roman" w:hAnsi="Times New Roman" w:cs="Times New Roman"/>
-                <w:sz w:val="24"/>
+                <w:sz w:val="28"/>
+                <w:szCs w:val="28"/>
               </w:rPr>
             </w:pPr>
             <w:r>
               <w:rPr>
                 <w:rFonts w:ascii="Times New Roman" w:hAnsi="Times New Roman" w:cs="Times New Roman"/>
-                <w:sz w:val="24"/>
+                <w:sz w:val="28"/>
+                <w:szCs w:val="28"/>
               </w:rPr>
               <w:t>ITITUN18051</w:t>
             </w:r>
@@ -681,16 +706,25 @@
         </w:tc>
         <w:tc>
           <w:tcPr>
-            <w:tcW w:w="3148" w:type="dxa"/>
+            <w:tcW w:w="4048" w:type="dxa"/>
           </w:tcPr>
           <w:p>
             <w:pPr>
               <w:jc w:val="center"/>
               <w:rPr>
                 <w:rFonts w:ascii="Times New Roman" w:hAnsi="Times New Roman" w:cs="Times New Roman"/>
-                <w:sz w:val="24"/>
+                <w:sz w:val="28"/>
+                <w:szCs w:val="28"/>
               </w:rPr>
             </w:pPr>
+            <w:r>
+              <w:rPr>
+                <w:rFonts w:ascii="Times New Roman" w:hAnsi="Times New Roman" w:cs="Times New Roman"/>
+                <w:sz w:val="28"/>
+                <w:szCs w:val="28"/>
+              </w:rPr>
+              <w:t>Create relational schema, support in creating the GUI, make presentation slide</w:t>
+            </w:r>
           </w:p>
         </w:tc>
       </w:tr>
@@ -700,156 +734,108 @@
         <w:jc w:val="center"/>
         <w:rPr>
           <w:rFonts w:ascii="Times New Roman" w:hAnsi="Times New Roman" w:cs="Times New Roman"/>
-          <w:sz w:val="24"/>
-        </w:rPr>
-      </w:pPr>
-    </w:p>
-    <w:p>
-      <w:pPr>
-        <w:jc w:val="center"/>
-        <w:rPr>
-          <w:rFonts w:ascii="Times New Roman" w:hAnsi="Times New Roman" w:cs="Times New Roman"/>
-          <w:sz w:val="24"/>
-        </w:rPr>
-      </w:pPr>
-    </w:p>
-    <w:p>
-      <w:pPr>
-        <w:jc w:val="center"/>
-        <w:rPr>
-          <w:rFonts w:ascii="Times New Roman" w:hAnsi="Times New Roman" w:cs="Times New Roman"/>
-          <w:sz w:val="24"/>
-        </w:rPr>
-      </w:pPr>
-    </w:p>
-    <w:p>
-      <w:pPr>
-        <w:jc w:val="center"/>
-        <w:rPr>
-          <w:rFonts w:ascii="Times New Roman" w:hAnsi="Times New Roman" w:cs="Times New Roman"/>
-          <w:sz w:val="24"/>
-        </w:rPr>
-      </w:pPr>
-    </w:p>
-    <w:p>
-      <w:pPr>
-        <w:jc w:val="center"/>
-        <w:rPr>
-          <w:rFonts w:ascii="Times New Roman" w:hAnsi="Times New Roman" w:cs="Times New Roman"/>
-          <w:sz w:val="24"/>
-        </w:rPr>
-      </w:pPr>
-    </w:p>
-    <w:p>
-      <w:pPr>
-        <w:jc w:val="center"/>
-        <w:rPr>
-          <w:rFonts w:ascii="Times New Roman" w:hAnsi="Times New Roman" w:cs="Times New Roman"/>
-          <w:sz w:val="24"/>
-        </w:rPr>
-      </w:pPr>
-    </w:p>
-    <w:p>
-      <w:pPr>
-        <w:jc w:val="center"/>
-        <w:rPr>
-          <w:rFonts w:ascii="Times New Roman" w:hAnsi="Times New Roman" w:cs="Times New Roman"/>
-          <w:sz w:val="24"/>
-        </w:rPr>
-      </w:pPr>
-    </w:p>
-    <w:p>
-      <w:pPr>
-        <w:jc w:val="center"/>
-        <w:rPr>
-          <w:rFonts w:ascii="Times New Roman" w:hAnsi="Times New Roman" w:cs="Times New Roman"/>
-          <w:sz w:val="24"/>
-        </w:rPr>
-      </w:pPr>
-    </w:p>
-    <w:p>
-      <w:pPr>
-        <w:jc w:val="center"/>
-        <w:rPr>
-          <w:rFonts w:ascii="Times New Roman" w:hAnsi="Times New Roman" w:cs="Times New Roman"/>
-          <w:sz w:val="24"/>
-        </w:rPr>
-      </w:pPr>
-    </w:p>
-    <w:p>
-      <w:pPr>
-        <w:jc w:val="center"/>
-        <w:rPr>
-          <w:rFonts w:ascii="Times New Roman" w:hAnsi="Times New Roman" w:cs="Times New Roman"/>
-          <w:sz w:val="24"/>
-        </w:rPr>
-      </w:pPr>
-    </w:p>
-    <w:p>
-      <w:pPr>
-        <w:jc w:val="center"/>
-        <w:rPr>
-          <w:rFonts w:ascii="Times New Roman" w:hAnsi="Times New Roman" w:cs="Times New Roman"/>
-          <w:sz w:val="24"/>
-        </w:rPr>
-      </w:pPr>
-    </w:p>
-    <w:p>
-      <w:pPr>
-        <w:jc w:val="center"/>
-        <w:rPr>
-          <w:rFonts w:ascii="Times New Roman" w:hAnsi="Times New Roman" w:cs="Times New Roman"/>
-          <w:sz w:val="24"/>
-        </w:rPr>
-      </w:pPr>
-    </w:p>
-    <w:p>
-      <w:pPr>
-        <w:jc w:val="center"/>
-        <w:rPr>
-          <w:rFonts w:ascii="Times New Roman" w:hAnsi="Times New Roman" w:cs="Times New Roman"/>
-          <w:sz w:val="24"/>
-        </w:rPr>
-      </w:pPr>
-    </w:p>
-    <w:p>
-      <w:pPr>
-        <w:jc w:val="center"/>
-        <w:rPr>
-          <w:rFonts w:ascii="Times New Roman" w:hAnsi="Times New Roman" w:cs="Times New Roman"/>
-          <w:sz w:val="24"/>
-        </w:rPr>
-      </w:pPr>
-    </w:p>
-    <w:p>
-      <w:pPr>
-        <w:jc w:val="center"/>
-        <w:rPr>
-          <w:rFonts w:ascii="Times New Roman" w:hAnsi="Times New Roman" w:cs="Times New Roman"/>
-          <w:sz w:val="24"/>
-        </w:rPr>
-      </w:pPr>
-    </w:p>
-    <w:p>
-      <w:pPr>
-        <w:jc w:val="center"/>
-        <w:rPr>
-          <w:rFonts w:ascii="Times New Roman" w:hAnsi="Times New Roman" w:cs="Times New Roman"/>
-          <w:sz w:val="24"/>
-        </w:rPr>
-      </w:pPr>
-    </w:p>
-    <w:p>
-      <w:pPr>
-        <w:jc w:val="center"/>
-        <w:rPr>
-          <w:rFonts w:ascii="Times New Roman" w:hAnsi="Times New Roman" w:cs="Times New Roman"/>
-          <w:sz w:val="24"/>
+          <w:sz w:val="28"/>
+          <w:szCs w:val="28"/>
+        </w:rPr>
+      </w:pPr>
+    </w:p>
+    <w:p>
+      <w:pPr>
+        <w:jc w:val="center"/>
+        <w:rPr>
+          <w:rFonts w:ascii="Times New Roman" w:hAnsi="Times New Roman" w:cs="Times New Roman"/>
+          <w:sz w:val="28"/>
+          <w:szCs w:val="28"/>
+        </w:rPr>
+      </w:pPr>
+    </w:p>
+    <w:p>
+      <w:pPr>
+        <w:jc w:val="center"/>
+        <w:rPr>
+          <w:rFonts w:ascii="Times New Roman" w:hAnsi="Times New Roman" w:cs="Times New Roman"/>
+          <w:sz w:val="28"/>
+          <w:szCs w:val="28"/>
+        </w:rPr>
+      </w:pPr>
+    </w:p>
+    <w:p>
+      <w:pPr>
+        <w:jc w:val="center"/>
+        <w:rPr>
+          <w:rFonts w:ascii="Times New Roman" w:hAnsi="Times New Roman" w:cs="Times New Roman"/>
+          <w:sz w:val="28"/>
+          <w:szCs w:val="28"/>
+        </w:rPr>
+      </w:pPr>
+    </w:p>
+    <w:p>
+      <w:pPr>
+        <w:jc w:val="center"/>
+        <w:rPr>
+          <w:rFonts w:ascii="Times New Roman" w:hAnsi="Times New Roman" w:cs="Times New Roman"/>
+          <w:sz w:val="28"/>
+          <w:szCs w:val="28"/>
+        </w:rPr>
+      </w:pPr>
+    </w:p>
+    <w:p>
+      <w:pPr>
+        <w:jc w:val="center"/>
+        <w:rPr>
+          <w:rFonts w:ascii="Times New Roman" w:hAnsi="Times New Roman" w:cs="Times New Roman"/>
+          <w:sz w:val="28"/>
+          <w:szCs w:val="28"/>
+        </w:rPr>
+      </w:pPr>
+    </w:p>
+    <w:p>
+      <w:pPr>
+        <w:jc w:val="center"/>
+        <w:rPr>
+          <w:rFonts w:ascii="Times New Roman" w:hAnsi="Times New Roman" w:cs="Times New Roman"/>
+          <w:sz w:val="28"/>
+          <w:szCs w:val="28"/>
+        </w:rPr>
+      </w:pPr>
+    </w:p>
+    <w:p>
+      <w:pPr>
+        <w:jc w:val="center"/>
+        <w:rPr>
+          <w:rFonts w:ascii="Times New Roman" w:hAnsi="Times New Roman" w:cs="Times New Roman"/>
+          <w:sz w:val="28"/>
+          <w:szCs w:val="28"/>
+        </w:rPr>
+      </w:pPr>
+    </w:p>
+    <w:p>
+      <w:pPr>
+        <w:rPr>
+          <w:rFonts w:ascii="Times New Roman" w:hAnsi="Times New Roman" w:cs="Times New Roman"/>
+          <w:sz w:val="28"/>
+          <w:szCs w:val="28"/>
+        </w:rPr>
+      </w:pPr>
+    </w:p>
+    <w:p>
+      <w:pPr>
+        <w:jc w:val="center"/>
+        <w:rPr>
+          <w:rFonts w:ascii="Times New Roman" w:hAnsi="Times New Roman" w:cs="Times New Roman"/>
+          <w:sz w:val="28"/>
+          <w:szCs w:val="28"/>
         </w:rPr>
       </w:pPr>
     </w:p>
     <w:sdt>
       <w:sdtPr>
+        <w:rPr>
+          <w:rFonts w:ascii="Times New Roman" w:hAnsi="Times New Roman" w:cs="Times New Roman"/>
+          <w:sz w:val="28"/>
+          <w:szCs w:val="28"/>
+          <w:lang w:eastAsia="ko-KR"/>
+        </w:rPr>
         <w:id w:val="-1466033271"/>
         <w:docPartObj>
           <w:docPartGallery w:val="Table of Contents"/>
@@ -859,15 +845,24 @@
       <w:sdtEndPr>
         <w:rPr>
           <w:noProof/>
-          <w:lang w:eastAsia="ko-KR"/>
         </w:rPr>
       </w:sdtEndPr>
       <w:sdtContent>
         <w:p>
           <w:pPr>
             <w:pStyle w:val="TOCHeading"/>
+            <w:rPr>
+              <w:rFonts w:ascii="Times New Roman" w:hAnsi="Times New Roman" w:cs="Times New Roman"/>
+              <w:sz w:val="28"/>
+              <w:szCs w:val="28"/>
+            </w:rPr>
           </w:pPr>
           <w:r>
+            <w:rPr>
+              <w:rFonts w:ascii="Times New Roman" w:hAnsi="Times New Roman" w:cs="Times New Roman"/>
+              <w:sz w:val="28"/>
+              <w:szCs w:val="28"/>
+            </w:rPr>
             <w:t>Contents</w:t>
           </w:r>
         </w:p>
@@ -878,71 +873,113 @@
               <w:tab w:val="right" w:leader="dot" w:pos="9350"/>
             </w:tabs>
             <w:rPr>
+              <w:rFonts w:ascii="Times New Roman" w:hAnsi="Times New Roman" w:cs="Times New Roman"/>
               <w:noProof/>
+              <w:sz w:val="28"/>
+              <w:szCs w:val="28"/>
             </w:rPr>
           </w:pPr>
           <w:r>
+            <w:rPr>
+              <w:rFonts w:ascii="Times New Roman" w:hAnsi="Times New Roman" w:cs="Times New Roman"/>
+              <w:sz w:val="28"/>
+              <w:szCs w:val="28"/>
+            </w:rPr>
             <w:fldChar w:fldCharType="begin"/>
           </w:r>
           <w:r>
+            <w:rPr>
+              <w:rFonts w:ascii="Times New Roman" w:hAnsi="Times New Roman" w:cs="Times New Roman"/>
+              <w:sz w:val="28"/>
+              <w:szCs w:val="28"/>
+            </w:rPr>
             <w:instrText xml:space="preserve"> TOC \o "1-3" \h \z \u </w:instrText>
           </w:r>
           <w:r>
+            <w:rPr>
+              <w:rFonts w:ascii="Times New Roman" w:hAnsi="Times New Roman" w:cs="Times New Roman"/>
+              <w:sz w:val="28"/>
+              <w:szCs w:val="28"/>
+            </w:rPr>
             <w:fldChar w:fldCharType="separate"/>
           </w:r>
           <w:hyperlink w:anchor="_Toc39835214" w:history="1">
             <w:r>
               <w:rPr>
                 <w:rStyle w:val="Hyperlink"/>
+                <w:rFonts w:ascii="Times New Roman" w:hAnsi="Times New Roman" w:cs="Times New Roman"/>
                 <w:noProof/>
+                <w:sz w:val="28"/>
+                <w:szCs w:val="28"/>
               </w:rPr>
               <w:t>INTRODUCTION</w:t>
             </w:r>
             <w:r>
               <w:rPr>
+                <w:rFonts w:ascii="Times New Roman" w:hAnsi="Times New Roman" w:cs="Times New Roman"/>
                 <w:noProof/>
                 <w:webHidden/>
+                <w:sz w:val="28"/>
+                <w:szCs w:val="28"/>
               </w:rPr>
               <w:tab/>
             </w:r>
             <w:r>
               <w:rPr>
+                <w:rFonts w:ascii="Times New Roman" w:hAnsi="Times New Roman" w:cs="Times New Roman"/>
                 <w:noProof/>
                 <w:webHidden/>
+                <w:sz w:val="28"/>
+                <w:szCs w:val="28"/>
               </w:rPr>
               <w:fldChar w:fldCharType="begin"/>
             </w:r>
             <w:r>
               <w:rPr>
+                <w:rFonts w:ascii="Times New Roman" w:hAnsi="Times New Roman" w:cs="Times New Roman"/>
                 <w:noProof/>
                 <w:webHidden/>
+                <w:sz w:val="28"/>
+                <w:szCs w:val="28"/>
               </w:rPr>
               <w:instrText xml:space="preserve"> PAGEREF _Toc39835214 \h </w:instrText>
             </w:r>
             <w:r>
               <w:rPr>
+                <w:rFonts w:ascii="Times New Roman" w:hAnsi="Times New Roman" w:cs="Times New Roman"/>
                 <w:noProof/>
                 <w:webHidden/>
-              </w:rPr>
-            </w:r>
-            <w:r>
-              <w:rPr>
+                <w:sz w:val="28"/>
+                <w:szCs w:val="28"/>
+              </w:rPr>
+            </w:r>
+            <w:r>
+              <w:rPr>
+                <w:rFonts w:ascii="Times New Roman" w:hAnsi="Times New Roman" w:cs="Times New Roman"/>
                 <w:noProof/>
                 <w:webHidden/>
+                <w:sz w:val="28"/>
+                <w:szCs w:val="28"/>
               </w:rPr>
               <w:fldChar w:fldCharType="separate"/>
             </w:r>
             <w:r>
               <w:rPr>
+                <w:rFonts w:ascii="Times New Roman" w:hAnsi="Times New Roman" w:cs="Times New Roman"/>
                 <w:noProof/>
                 <w:webHidden/>
+                <w:sz w:val="28"/>
+                <w:szCs w:val="28"/>
               </w:rPr>
               <w:t>4</w:t>
             </w:r>
             <w:r>
               <w:rPr>
+                <w:rFonts w:ascii="Times New Roman" w:hAnsi="Times New Roman" w:cs="Times New Roman"/>
                 <w:noProof/>
                 <w:webHidden/>
+                <w:sz w:val="28"/>
+                <w:szCs w:val="28"/>
               </w:rPr>
               <w:fldChar w:fldCharType="end"/>
             </w:r>
@@ -955,62 +992,89 @@
               <w:tab w:val="right" w:leader="dot" w:pos="9350"/>
             </w:tabs>
             <w:rPr>
+              <w:rFonts w:ascii="Times New Roman" w:hAnsi="Times New Roman" w:cs="Times New Roman"/>
               <w:noProof/>
+              <w:sz w:val="28"/>
+              <w:szCs w:val="28"/>
             </w:rPr>
           </w:pPr>
           <w:hyperlink w:anchor="_Toc39835215" w:history="1">
             <w:r>
               <w:rPr>
                 <w:rStyle w:val="Hyperlink"/>
+                <w:rFonts w:ascii="Times New Roman" w:hAnsi="Times New Roman" w:cs="Times New Roman"/>
                 <w:noProof/>
+                <w:sz w:val="28"/>
+                <w:szCs w:val="28"/>
               </w:rPr>
               <w:t>HOW WE CARRY OUT THE PROJECT</w:t>
             </w:r>
             <w:r>
               <w:rPr>
+                <w:rFonts w:ascii="Times New Roman" w:hAnsi="Times New Roman" w:cs="Times New Roman"/>
                 <w:noProof/>
                 <w:webHidden/>
+                <w:sz w:val="28"/>
+                <w:szCs w:val="28"/>
               </w:rPr>
               <w:tab/>
             </w:r>
             <w:r>
               <w:rPr>
+                <w:rFonts w:ascii="Times New Roman" w:hAnsi="Times New Roman" w:cs="Times New Roman"/>
                 <w:noProof/>
                 <w:webHidden/>
+                <w:sz w:val="28"/>
+                <w:szCs w:val="28"/>
               </w:rPr>
               <w:fldChar w:fldCharType="begin"/>
             </w:r>
             <w:r>
               <w:rPr>
+                <w:rFonts w:ascii="Times New Roman" w:hAnsi="Times New Roman" w:cs="Times New Roman"/>
                 <w:noProof/>
                 <w:webHidden/>
+                <w:sz w:val="28"/>
+                <w:szCs w:val="28"/>
               </w:rPr>
               <w:instrText xml:space="preserve"> PAGEREF _Toc39835215 \h </w:instrText>
             </w:r>
             <w:r>
               <w:rPr>
+                <w:rFonts w:ascii="Times New Roman" w:hAnsi="Times New Roman" w:cs="Times New Roman"/>
                 <w:noProof/>
                 <w:webHidden/>
-              </w:rPr>
-            </w:r>
-            <w:r>
-              <w:rPr>
+                <w:sz w:val="28"/>
+                <w:szCs w:val="28"/>
+              </w:rPr>
+            </w:r>
+            <w:r>
+              <w:rPr>
+                <w:rFonts w:ascii="Times New Roman" w:hAnsi="Times New Roman" w:cs="Times New Roman"/>
                 <w:noProof/>
                 <w:webHidden/>
+                <w:sz w:val="28"/>
+                <w:szCs w:val="28"/>
               </w:rPr>
               <w:fldChar w:fldCharType="separate"/>
             </w:r>
             <w:r>
               <w:rPr>
+                <w:rFonts w:ascii="Times New Roman" w:hAnsi="Times New Roman" w:cs="Times New Roman"/>
                 <w:noProof/>
                 <w:webHidden/>
+                <w:sz w:val="28"/>
+                <w:szCs w:val="28"/>
               </w:rPr>
               <w:t>4</w:t>
             </w:r>
             <w:r>
               <w:rPr>
+                <w:rFonts w:ascii="Times New Roman" w:hAnsi="Times New Roman" w:cs="Times New Roman"/>
                 <w:noProof/>
                 <w:webHidden/>
+                <w:sz w:val="28"/>
+                <w:szCs w:val="28"/>
               </w:rPr>
               <w:fldChar w:fldCharType="end"/>
             </w:r>
@@ -1023,62 +1087,89 @@
               <w:tab w:val="right" w:leader="dot" w:pos="9350"/>
             </w:tabs>
             <w:rPr>
+              <w:rFonts w:ascii="Times New Roman" w:hAnsi="Times New Roman" w:cs="Times New Roman"/>
               <w:noProof/>
+              <w:sz w:val="28"/>
+              <w:szCs w:val="28"/>
             </w:rPr>
           </w:pPr>
           <w:hyperlink w:anchor="_Toc39835216" w:history="1">
             <w:r>
               <w:rPr>
                 <w:rStyle w:val="Hyperlink"/>
+                <w:rFonts w:ascii="Times New Roman" w:hAnsi="Times New Roman" w:cs="Times New Roman"/>
                 <w:noProof/>
+                <w:sz w:val="28"/>
+                <w:szCs w:val="28"/>
               </w:rPr>
               <w:t>PROJECT DEMO</w:t>
             </w:r>
             <w:r>
               <w:rPr>
+                <w:rFonts w:ascii="Times New Roman" w:hAnsi="Times New Roman" w:cs="Times New Roman"/>
                 <w:noProof/>
                 <w:webHidden/>
+                <w:sz w:val="28"/>
+                <w:szCs w:val="28"/>
               </w:rPr>
               <w:tab/>
             </w:r>
             <w:r>
               <w:rPr>
+                <w:rFonts w:ascii="Times New Roman" w:hAnsi="Times New Roman" w:cs="Times New Roman"/>
                 <w:noProof/>
                 <w:webHidden/>
+                <w:sz w:val="28"/>
+                <w:szCs w:val="28"/>
               </w:rPr>
               <w:fldChar w:fldCharType="begin"/>
             </w:r>
             <w:r>
               <w:rPr>
+                <w:rFonts w:ascii="Times New Roman" w:hAnsi="Times New Roman" w:cs="Times New Roman"/>
                 <w:noProof/>
                 <w:webHidden/>
+                <w:sz w:val="28"/>
+                <w:szCs w:val="28"/>
               </w:rPr>
               <w:instrText xml:space="preserve"> PAGEREF _Toc39835216 \h </w:instrText>
             </w:r>
             <w:r>
               <w:rPr>
+                <w:rFonts w:ascii="Times New Roman" w:hAnsi="Times New Roman" w:cs="Times New Roman"/>
                 <w:noProof/>
                 <w:webHidden/>
-              </w:rPr>
-            </w:r>
-            <w:r>
-              <w:rPr>
+                <w:sz w:val="28"/>
+                <w:szCs w:val="28"/>
+              </w:rPr>
+            </w:r>
+            <w:r>
+              <w:rPr>
+                <w:rFonts w:ascii="Times New Roman" w:hAnsi="Times New Roman" w:cs="Times New Roman"/>
                 <w:noProof/>
                 <w:webHidden/>
+                <w:sz w:val="28"/>
+                <w:szCs w:val="28"/>
               </w:rPr>
               <w:fldChar w:fldCharType="separate"/>
             </w:r>
             <w:r>
               <w:rPr>
+                <w:rFonts w:ascii="Times New Roman" w:hAnsi="Times New Roman" w:cs="Times New Roman"/>
                 <w:noProof/>
                 <w:webHidden/>
+                <w:sz w:val="28"/>
+                <w:szCs w:val="28"/>
               </w:rPr>
               <w:t>4</w:t>
             </w:r>
             <w:r>
               <w:rPr>
+                <w:rFonts w:ascii="Times New Roman" w:hAnsi="Times New Roman" w:cs="Times New Roman"/>
                 <w:noProof/>
                 <w:webHidden/>
+                <w:sz w:val="28"/>
+                <w:szCs w:val="28"/>
               </w:rPr>
               <w:fldChar w:fldCharType="end"/>
             </w:r>
@@ -1091,62 +1182,89 @@
               <w:tab w:val="right" w:leader="dot" w:pos="9350"/>
             </w:tabs>
             <w:rPr>
+              <w:rFonts w:ascii="Times New Roman" w:hAnsi="Times New Roman" w:cs="Times New Roman"/>
               <w:noProof/>
+              <w:sz w:val="28"/>
+              <w:szCs w:val="28"/>
             </w:rPr>
           </w:pPr>
           <w:hyperlink w:anchor="_Toc39835217" w:history="1">
             <w:r>
               <w:rPr>
                 <w:rStyle w:val="Hyperlink"/>
+                <w:rFonts w:ascii="Times New Roman" w:hAnsi="Times New Roman" w:cs="Times New Roman"/>
                 <w:noProof/>
+                <w:sz w:val="28"/>
+                <w:szCs w:val="28"/>
               </w:rPr>
               <w:t>CONCLUSIONS</w:t>
             </w:r>
             <w:r>
               <w:rPr>
+                <w:rFonts w:ascii="Times New Roman" w:hAnsi="Times New Roman" w:cs="Times New Roman"/>
                 <w:noProof/>
                 <w:webHidden/>
+                <w:sz w:val="28"/>
+                <w:szCs w:val="28"/>
               </w:rPr>
               <w:tab/>
             </w:r>
             <w:r>
               <w:rPr>
+                <w:rFonts w:ascii="Times New Roman" w:hAnsi="Times New Roman" w:cs="Times New Roman"/>
                 <w:noProof/>
                 <w:webHidden/>
+                <w:sz w:val="28"/>
+                <w:szCs w:val="28"/>
               </w:rPr>
               <w:fldChar w:fldCharType="begin"/>
             </w:r>
             <w:r>
               <w:rPr>
+                <w:rFonts w:ascii="Times New Roman" w:hAnsi="Times New Roman" w:cs="Times New Roman"/>
                 <w:noProof/>
                 <w:webHidden/>
+                <w:sz w:val="28"/>
+                <w:szCs w:val="28"/>
               </w:rPr>
               <w:instrText xml:space="preserve"> PAGEREF _Toc39835217 \h </w:instrText>
             </w:r>
             <w:r>
               <w:rPr>
+                <w:rFonts w:ascii="Times New Roman" w:hAnsi="Times New Roman" w:cs="Times New Roman"/>
                 <w:noProof/>
                 <w:webHidden/>
-              </w:rPr>
-            </w:r>
-            <w:r>
-              <w:rPr>
+                <w:sz w:val="28"/>
+                <w:szCs w:val="28"/>
+              </w:rPr>
+            </w:r>
+            <w:r>
+              <w:rPr>
+                <w:rFonts w:ascii="Times New Roman" w:hAnsi="Times New Roman" w:cs="Times New Roman"/>
                 <w:noProof/>
                 <w:webHidden/>
+                <w:sz w:val="28"/>
+                <w:szCs w:val="28"/>
               </w:rPr>
               <w:fldChar w:fldCharType="separate"/>
             </w:r>
             <w:r>
               <w:rPr>
+                <w:rFonts w:ascii="Times New Roman" w:hAnsi="Times New Roman" w:cs="Times New Roman"/>
                 <w:noProof/>
                 <w:webHidden/>
+                <w:sz w:val="28"/>
+                <w:szCs w:val="28"/>
               </w:rPr>
               <w:t>4</w:t>
             </w:r>
             <w:r>
               <w:rPr>
+                <w:rFonts w:ascii="Times New Roman" w:hAnsi="Times New Roman" w:cs="Times New Roman"/>
                 <w:noProof/>
                 <w:webHidden/>
+                <w:sz w:val="28"/>
+                <w:szCs w:val="28"/>
               </w:rPr>
               <w:fldChar w:fldCharType="end"/>
             </w:r>
@@ -1156,12 +1274,18 @@
           <w:pPr>
             <w:pStyle w:val="Heading1"/>
             <w:rPr>
+              <w:rFonts w:ascii="Times New Roman" w:hAnsi="Times New Roman" w:cs="Times New Roman"/>
               <w:noProof/>
+              <w:sz w:val="28"/>
+              <w:szCs w:val="28"/>
             </w:rPr>
           </w:pPr>
           <w:r>
             <w:rPr>
+              <w:rFonts w:ascii="Times New Roman" w:hAnsi="Times New Roman" w:cs="Times New Roman"/>
               <w:noProof/>
+              <w:sz w:val="28"/>
+              <w:szCs w:val="28"/>
             </w:rPr>
             <w:fldChar w:fldCharType="end"/>
           </w:r>
@@ -1173,307 +1297,259 @@
         <w:jc w:val="center"/>
         <w:rPr>
           <w:rFonts w:ascii="Times New Roman" w:hAnsi="Times New Roman" w:cs="Times New Roman"/>
-          <w:sz w:val="24"/>
-        </w:rPr>
-      </w:pPr>
-    </w:p>
-    <w:p>
-      <w:pPr>
-        <w:jc w:val="center"/>
-        <w:rPr>
-          <w:rFonts w:ascii="Times New Roman" w:hAnsi="Times New Roman" w:cs="Times New Roman"/>
-          <w:sz w:val="24"/>
-        </w:rPr>
-      </w:pPr>
-    </w:p>
-    <w:p>
-      <w:pPr>
-        <w:jc w:val="center"/>
-        <w:rPr>
-          <w:rFonts w:ascii="Times New Roman" w:hAnsi="Times New Roman" w:cs="Times New Roman"/>
-          <w:sz w:val="24"/>
-        </w:rPr>
-      </w:pPr>
-    </w:p>
-    <w:p>
-      <w:pPr>
-        <w:jc w:val="center"/>
-        <w:rPr>
-          <w:rFonts w:ascii="Times New Roman" w:hAnsi="Times New Roman" w:cs="Times New Roman"/>
-          <w:sz w:val="24"/>
-        </w:rPr>
-      </w:pPr>
-    </w:p>
-    <w:p>
-      <w:pPr>
-        <w:jc w:val="center"/>
-        <w:rPr>
-          <w:rFonts w:ascii="Times New Roman" w:hAnsi="Times New Roman" w:cs="Times New Roman"/>
-          <w:sz w:val="24"/>
-        </w:rPr>
-      </w:pPr>
-    </w:p>
-    <w:p>
-      <w:pPr>
-        <w:jc w:val="center"/>
-        <w:rPr>
-          <w:rFonts w:ascii="Times New Roman" w:hAnsi="Times New Roman" w:cs="Times New Roman"/>
-          <w:sz w:val="24"/>
-        </w:rPr>
-      </w:pPr>
-    </w:p>
-    <w:p>
-      <w:pPr>
-        <w:jc w:val="center"/>
-        <w:rPr>
-          <w:rFonts w:ascii="Times New Roman" w:hAnsi="Times New Roman" w:cs="Times New Roman"/>
-          <w:sz w:val="24"/>
-        </w:rPr>
-      </w:pPr>
-    </w:p>
-    <w:p>
-      <w:pPr>
-        <w:jc w:val="center"/>
-        <w:rPr>
-          <w:rFonts w:ascii="Times New Roman" w:hAnsi="Times New Roman" w:cs="Times New Roman"/>
-          <w:sz w:val="24"/>
-        </w:rPr>
-      </w:pPr>
-    </w:p>
-    <w:p>
-      <w:pPr>
-        <w:jc w:val="center"/>
-        <w:rPr>
-          <w:rFonts w:ascii="Times New Roman" w:hAnsi="Times New Roman" w:cs="Times New Roman"/>
-          <w:sz w:val="24"/>
-        </w:rPr>
-      </w:pPr>
-    </w:p>
-    <w:p>
-      <w:pPr>
-        <w:jc w:val="center"/>
-        <w:rPr>
-          <w:rFonts w:ascii="Times New Roman" w:hAnsi="Times New Roman" w:cs="Times New Roman"/>
-          <w:sz w:val="24"/>
-        </w:rPr>
-      </w:pPr>
-    </w:p>
-    <w:p>
-      <w:pPr>
-        <w:jc w:val="center"/>
-        <w:rPr>
-          <w:rFonts w:ascii="Times New Roman" w:hAnsi="Times New Roman" w:cs="Times New Roman"/>
-          <w:sz w:val="24"/>
-        </w:rPr>
-      </w:pPr>
-    </w:p>
-    <w:p>
-      <w:pPr>
-        <w:jc w:val="center"/>
-        <w:rPr>
-          <w:rFonts w:ascii="Times New Roman" w:hAnsi="Times New Roman" w:cs="Times New Roman"/>
-          <w:sz w:val="24"/>
-        </w:rPr>
-      </w:pPr>
-    </w:p>
-    <w:p>
-      <w:pPr>
-        <w:jc w:val="center"/>
-        <w:rPr>
-          <w:rFonts w:ascii="Times New Roman" w:hAnsi="Times New Roman" w:cs="Times New Roman"/>
-          <w:sz w:val="24"/>
-        </w:rPr>
-      </w:pPr>
-    </w:p>
-    <w:p>
-      <w:pPr>
-        <w:jc w:val="center"/>
-        <w:rPr>
-          <w:rFonts w:ascii="Times New Roman" w:hAnsi="Times New Roman" w:cs="Times New Roman"/>
-          <w:sz w:val="24"/>
-        </w:rPr>
-      </w:pPr>
-    </w:p>
-    <w:p>
-      <w:pPr>
-        <w:jc w:val="center"/>
-        <w:rPr>
-          <w:rFonts w:ascii="Times New Roman" w:hAnsi="Times New Roman" w:cs="Times New Roman"/>
-          <w:sz w:val="24"/>
-        </w:rPr>
-      </w:pPr>
-    </w:p>
-    <w:p>
-      <w:pPr>
-        <w:jc w:val="center"/>
-        <w:rPr>
-          <w:rFonts w:ascii="Times New Roman" w:hAnsi="Times New Roman" w:cs="Times New Roman"/>
-          <w:sz w:val="24"/>
-        </w:rPr>
-      </w:pPr>
-    </w:p>
-    <w:p>
-      <w:pPr>
-        <w:jc w:val="center"/>
-        <w:rPr>
-          <w:rFonts w:ascii="Times New Roman" w:hAnsi="Times New Roman" w:cs="Times New Roman"/>
-          <w:sz w:val="24"/>
-        </w:rPr>
-      </w:pPr>
-    </w:p>
-    <w:p>
-      <w:pPr>
-        <w:jc w:val="center"/>
-        <w:rPr>
-          <w:rFonts w:ascii="Times New Roman" w:hAnsi="Times New Roman" w:cs="Times New Roman"/>
-          <w:sz w:val="24"/>
-        </w:rPr>
-      </w:pPr>
-    </w:p>
-    <w:p>
-      <w:pPr>
-        <w:jc w:val="center"/>
-        <w:rPr>
-          <w:rFonts w:ascii="Times New Roman" w:hAnsi="Times New Roman" w:cs="Times New Roman"/>
-          <w:sz w:val="24"/>
-        </w:rPr>
-      </w:pPr>
-    </w:p>
-    <w:p>
-      <w:pPr>
-        <w:jc w:val="center"/>
-        <w:rPr>
-          <w:rFonts w:ascii="Times New Roman" w:hAnsi="Times New Roman" w:cs="Times New Roman"/>
-          <w:sz w:val="24"/>
-        </w:rPr>
-      </w:pPr>
-    </w:p>
-    <w:p>
-      <w:pPr>
-        <w:jc w:val="center"/>
-        <w:rPr>
-          <w:rFonts w:ascii="Times New Roman" w:hAnsi="Times New Roman" w:cs="Times New Roman"/>
-          <w:sz w:val="24"/>
-        </w:rPr>
-      </w:pPr>
-    </w:p>
-    <w:p>
-      <w:pPr>
-        <w:jc w:val="center"/>
-        <w:rPr>
-          <w:rFonts w:ascii="Times New Roman" w:hAnsi="Times New Roman" w:cs="Times New Roman"/>
-          <w:sz w:val="24"/>
-        </w:rPr>
-      </w:pPr>
-    </w:p>
-    <w:p>
-      <w:pPr>
-        <w:jc w:val="center"/>
-        <w:rPr>
-          <w:rFonts w:ascii="Times New Roman" w:hAnsi="Times New Roman" w:cs="Times New Roman"/>
-          <w:sz w:val="24"/>
-        </w:rPr>
-      </w:pPr>
-    </w:p>
-    <w:p>
-      <w:pPr>
-        <w:jc w:val="center"/>
-        <w:rPr>
-          <w:rFonts w:ascii="Times New Roman" w:hAnsi="Times New Roman" w:cs="Times New Roman"/>
-          <w:sz w:val="24"/>
-        </w:rPr>
-      </w:pPr>
-    </w:p>
-    <w:p>
-      <w:pPr>
-        <w:jc w:val="center"/>
-        <w:rPr>
-          <w:rFonts w:ascii="Times New Roman" w:hAnsi="Times New Roman" w:cs="Times New Roman"/>
-          <w:sz w:val="24"/>
-        </w:rPr>
-      </w:pPr>
-    </w:p>
-    <w:p>
-      <w:pPr>
-        <w:jc w:val="center"/>
-        <w:rPr>
-          <w:rFonts w:ascii="Times New Roman" w:hAnsi="Times New Roman" w:cs="Times New Roman"/>
-          <w:sz w:val="24"/>
+          <w:sz w:val="28"/>
+          <w:szCs w:val="28"/>
+        </w:rPr>
+      </w:pPr>
+    </w:p>
+    <w:p>
+      <w:pPr>
+        <w:jc w:val="center"/>
+        <w:rPr>
+          <w:rFonts w:ascii="Times New Roman" w:hAnsi="Times New Roman" w:cs="Times New Roman"/>
+          <w:sz w:val="28"/>
+          <w:szCs w:val="28"/>
+        </w:rPr>
+      </w:pPr>
+    </w:p>
+    <w:p>
+      <w:pPr>
+        <w:jc w:val="center"/>
+        <w:rPr>
+          <w:rFonts w:ascii="Times New Roman" w:hAnsi="Times New Roman" w:cs="Times New Roman"/>
+          <w:sz w:val="28"/>
+          <w:szCs w:val="28"/>
+        </w:rPr>
+      </w:pPr>
+    </w:p>
+    <w:p>
+      <w:pPr>
+        <w:jc w:val="center"/>
+        <w:rPr>
+          <w:rFonts w:ascii="Times New Roman" w:hAnsi="Times New Roman" w:cs="Times New Roman"/>
+          <w:sz w:val="28"/>
+          <w:szCs w:val="28"/>
+        </w:rPr>
+      </w:pPr>
+    </w:p>
+    <w:p>
+      <w:pPr>
+        <w:jc w:val="center"/>
+        <w:rPr>
+          <w:rFonts w:ascii="Times New Roman" w:hAnsi="Times New Roman" w:cs="Times New Roman"/>
+          <w:sz w:val="28"/>
+          <w:szCs w:val="28"/>
+        </w:rPr>
+      </w:pPr>
+    </w:p>
+    <w:p>
+      <w:pPr>
+        <w:jc w:val="center"/>
+        <w:rPr>
+          <w:rFonts w:ascii="Times New Roman" w:hAnsi="Times New Roman" w:cs="Times New Roman"/>
+          <w:sz w:val="28"/>
+          <w:szCs w:val="28"/>
+        </w:rPr>
+      </w:pPr>
+    </w:p>
+    <w:p>
+      <w:pPr>
+        <w:jc w:val="center"/>
+        <w:rPr>
+          <w:rFonts w:ascii="Times New Roman" w:hAnsi="Times New Roman" w:cs="Times New Roman"/>
+          <w:sz w:val="28"/>
+          <w:szCs w:val="28"/>
+        </w:rPr>
+      </w:pPr>
+    </w:p>
+    <w:p>
+      <w:pPr>
+        <w:jc w:val="center"/>
+        <w:rPr>
+          <w:rFonts w:ascii="Times New Roman" w:hAnsi="Times New Roman" w:cs="Times New Roman"/>
+          <w:sz w:val="28"/>
+          <w:szCs w:val="28"/>
+        </w:rPr>
+      </w:pPr>
+    </w:p>
+    <w:p>
+      <w:pPr>
+        <w:jc w:val="center"/>
+        <w:rPr>
+          <w:rFonts w:ascii="Times New Roman" w:hAnsi="Times New Roman" w:cs="Times New Roman"/>
+          <w:sz w:val="28"/>
+          <w:szCs w:val="28"/>
+        </w:rPr>
+      </w:pPr>
+    </w:p>
+    <w:p>
+      <w:pPr>
+        <w:jc w:val="center"/>
+        <w:rPr>
+          <w:rFonts w:ascii="Times New Roman" w:hAnsi="Times New Roman" w:cs="Times New Roman"/>
+          <w:sz w:val="28"/>
+          <w:szCs w:val="28"/>
+        </w:rPr>
+      </w:pPr>
+    </w:p>
+    <w:p>
+      <w:pPr>
+        <w:jc w:val="center"/>
+        <w:rPr>
+          <w:rFonts w:ascii="Times New Roman" w:hAnsi="Times New Roman" w:cs="Times New Roman"/>
+          <w:sz w:val="28"/>
+          <w:szCs w:val="28"/>
+        </w:rPr>
+      </w:pPr>
+    </w:p>
+    <w:p>
+      <w:pPr>
+        <w:jc w:val="center"/>
+        <w:rPr>
+          <w:rFonts w:ascii="Times New Roman" w:hAnsi="Times New Roman" w:cs="Times New Roman"/>
+          <w:sz w:val="28"/>
+          <w:szCs w:val="28"/>
+        </w:rPr>
+      </w:pPr>
+    </w:p>
+    <w:p>
+      <w:pPr>
+        <w:jc w:val="center"/>
+        <w:rPr>
+          <w:rFonts w:ascii="Times New Roman" w:hAnsi="Times New Roman" w:cs="Times New Roman"/>
+          <w:sz w:val="28"/>
+          <w:szCs w:val="28"/>
+        </w:rPr>
+      </w:pPr>
+    </w:p>
+    <w:p>
+      <w:pPr>
+        <w:jc w:val="center"/>
+        <w:rPr>
+          <w:rFonts w:ascii="Times New Roman" w:hAnsi="Times New Roman" w:cs="Times New Roman"/>
+          <w:sz w:val="28"/>
+          <w:szCs w:val="28"/>
+        </w:rPr>
+      </w:pPr>
+    </w:p>
+    <w:p>
+      <w:pPr>
+        <w:jc w:val="center"/>
+        <w:rPr>
+          <w:rFonts w:ascii="Times New Roman" w:hAnsi="Times New Roman" w:cs="Times New Roman"/>
+          <w:sz w:val="28"/>
+          <w:szCs w:val="28"/>
+        </w:rPr>
+      </w:pPr>
+    </w:p>
+    <w:p>
+      <w:pPr>
+        <w:jc w:val="center"/>
+        <w:rPr>
+          <w:rFonts w:ascii="Times New Roman" w:hAnsi="Times New Roman" w:cs="Times New Roman"/>
+          <w:sz w:val="28"/>
+          <w:szCs w:val="28"/>
+        </w:rPr>
+      </w:pPr>
+    </w:p>
+    <w:p>
+      <w:pPr>
+        <w:jc w:val="center"/>
+        <w:rPr>
+          <w:rFonts w:ascii="Times New Roman" w:hAnsi="Times New Roman" w:cs="Times New Roman"/>
+          <w:sz w:val="28"/>
+          <w:szCs w:val="28"/>
+        </w:rPr>
+      </w:pPr>
+    </w:p>
+    <w:p>
+      <w:pPr>
+        <w:jc w:val="center"/>
+        <w:rPr>
+          <w:rFonts w:ascii="Times New Roman" w:hAnsi="Times New Roman" w:cs="Times New Roman"/>
+          <w:sz w:val="28"/>
+          <w:szCs w:val="28"/>
+        </w:rPr>
+      </w:pPr>
+    </w:p>
+    <w:p>
+      <w:pPr>
+        <w:rPr>
+          <w:rFonts w:ascii="Times New Roman" w:hAnsi="Times New Roman" w:cs="Times New Roman"/>
+          <w:sz w:val="28"/>
+          <w:szCs w:val="28"/>
         </w:rPr>
       </w:pPr>
     </w:p>
     <w:p>
       <w:pPr>
         <w:pStyle w:val="Heading1"/>
-      </w:pPr>
-      <w:bookmarkStart w:id="0" w:name="_Toc39835214"/>
-      <w:r>
+        <w:rPr>
+          <w:rFonts w:ascii="Times New Roman" w:hAnsi="Times New Roman" w:cs="Times New Roman"/>
+          <w:sz w:val="28"/>
+          <w:szCs w:val="28"/>
+        </w:rPr>
+      </w:pPr>
+      <w:bookmarkStart w:id="1" w:name="_Toc39835214"/>
+      <w:r>
+        <w:rPr>
+          <w:rFonts w:ascii="Times New Roman" w:hAnsi="Times New Roman" w:cs="Times New Roman"/>
+          <w:sz w:val="28"/>
+          <w:szCs w:val="28"/>
+        </w:rPr>
+        <w:lastRenderedPageBreak/>
         <w:t>INTRODUCTION</w:t>
       </w:r>
-      <w:bookmarkEnd w:id="0"/>
+      <w:bookmarkEnd w:id="1"/>
     </w:p>
     <w:p>
       <w:pPr>
         <w:ind w:left="360"/>
         <w:rPr>
           <w:rFonts w:ascii="Times New Roman" w:hAnsi="Times New Roman" w:cs="Times New Roman"/>
-          <w:sz w:val="28"/>
-        </w:rPr>
-      </w:pPr>
-      <w:r>
-        <w:rPr>
-          <w:rFonts w:ascii="Times New Roman" w:hAnsi="Times New Roman" w:cs="Times New Roman"/>
-          <w:sz w:val="28"/>
-        </w:rPr>
-        <w:t xml:space="preserve">With the explosion of the modern Internet, there are more and more types of social networks is being developed. Social networks are essentially </w:t>
-      </w:r>
-      <w:proofErr w:type="spellStart"/>
-      <w:proofErr w:type="gramStart"/>
-      <w:r>
-        <w:rPr>
-          <w:rFonts w:ascii="Times New Roman" w:hAnsi="Times New Roman" w:cs="Times New Roman"/>
-          <w:sz w:val="28"/>
-        </w:rPr>
-        <w:t>a</w:t>
-      </w:r>
-      <w:proofErr w:type="spellEnd"/>
-      <w:proofErr w:type="gramEnd"/>
-      <w:r>
-        <w:rPr>
-          <w:rFonts w:ascii="Times New Roman" w:hAnsi="Times New Roman" w:cs="Times New Roman"/>
-          <w:sz w:val="28"/>
+          <w:sz w:val="26"/>
+          <w:szCs w:val="26"/>
+        </w:rPr>
+      </w:pPr>
+      <w:r>
+        <w:rPr>
+          <w:rFonts w:ascii="Times New Roman" w:hAnsi="Times New Roman" w:cs="Times New Roman"/>
+          <w:sz w:val="26"/>
+          <w:szCs w:val="26"/>
+        </w:rPr>
+        <w:t>With the explosion of the modern Internet, there are more and more types of social networks is being developed. Social networks are essentially a</w:t>
+      </w:r>
+      <w:r>
+        <w:rPr>
+          <w:rFonts w:ascii="Times New Roman" w:hAnsi="Times New Roman" w:cs="Times New Roman"/>
+          <w:sz w:val="26"/>
+          <w:szCs w:val="26"/>
+        </w:rPr>
+        <w:t>n</w:t>
+      </w:r>
+      <w:r>
+        <w:rPr>
+          <w:rFonts w:ascii="Times New Roman" w:hAnsi="Times New Roman" w:cs="Times New Roman"/>
+          <w:sz w:val="26"/>
+          <w:szCs w:val="26"/>
         </w:rPr>
         <w:t xml:space="preserve"> online website that people can access and connect to many other people including friends, family members, business partner, and so on. One type of social network that is very popular is forums. Forums are the place where people can discuss ideas and views on </w:t>
       </w:r>
       <w:r>
         <w:rPr>
           <w:rFonts w:ascii="Times New Roman" w:hAnsi="Times New Roman" w:cs="Times New Roman"/>
-          <w:sz w:val="28"/>
+          <w:sz w:val="26"/>
+          <w:szCs w:val="26"/>
         </w:rPr>
         <w:t>a particular topic</w:t>
       </w:r>
       <w:r>
         <w:rPr>
           <w:rFonts w:ascii="Times New Roman" w:hAnsi="Times New Roman" w:cs="Times New Roman"/>
-          <w:sz w:val="28"/>
-        </w:rPr>
-        <w:t xml:space="preserve"> such as machine learning forums, information technology forums, hacking forums, mathematics community forums, etc. Forums have now become an indispensable part for people nowadays as it gives access to knowledge and important information. Also, it connects many people with</w:t>
-      </w:r>
-      <w:r>
-        <w:rPr>
-          <w:rFonts w:ascii="Times New Roman" w:hAnsi="Times New Roman" w:cs="Times New Roman"/>
-          <w:sz w:val="28"/>
-        </w:rPr>
-        <w:t xml:space="preserve"> the same </w:t>
-      </w:r>
-      <w:bookmarkStart w:id="1" w:name="_GoBack"/>
-      <w:bookmarkEnd w:id="1"/>
-      <w:r>
-        <w:rPr>
-          <w:rFonts w:ascii="Times New Roman" w:hAnsi="Times New Roman" w:cs="Times New Roman"/>
-          <w:sz w:val="28"/>
-        </w:rPr>
-        <w:t>interest together.</w:t>
+          <w:sz w:val="26"/>
+          <w:szCs w:val="26"/>
+        </w:rPr>
+        <w:t xml:space="preserve"> such as machine learning forums, information technology forums, hacking forums, mathematics community forums, etc. Forums have now become an indispensable part for people nowadays as it gives access to knowledge and important information. Also, it connects many people with the same interest together.</w:t>
       </w:r>
     </w:p>
     <w:p>
@@ -1481,29 +1557,31 @@
         <w:ind w:left="360"/>
         <w:rPr>
           <w:rFonts w:ascii="Times New Roman" w:hAnsi="Times New Roman" w:cs="Times New Roman"/>
-          <w:sz w:val="28"/>
-        </w:rPr>
-      </w:pPr>
-      <w:r>
-        <w:rPr>
-          <w:rFonts w:ascii="Times New Roman" w:hAnsi="Times New Roman" w:cs="Times New Roman"/>
-          <w:sz w:val="28"/>
-        </w:rPr>
-        <w:t xml:space="preserve">In this project, we attempt to develop a small database system for managing such forum at a basic level. In this report, the process in which we analyze and develop the database system is presented in Section 2, a demo is given in Section 3, and the last section, </w:t>
-      </w:r>
-      <w:proofErr w:type="spellStart"/>
-      <w:r>
-        <w:rPr>
-          <w:rFonts w:ascii="Times New Roman" w:hAnsi="Times New Roman" w:cs="Times New Roman"/>
-          <w:sz w:val="28"/>
-        </w:rPr>
-        <w:t>i.e</w:t>
-      </w:r>
-      <w:proofErr w:type="spellEnd"/>
-      <w:r>
-        <w:rPr>
-          <w:rFonts w:ascii="Times New Roman" w:hAnsi="Times New Roman" w:cs="Times New Roman"/>
-          <w:sz w:val="28"/>
+          <w:sz w:val="26"/>
+          <w:szCs w:val="26"/>
+        </w:rPr>
+      </w:pPr>
+      <w:r>
+        <w:rPr>
+          <w:rFonts w:ascii="Times New Roman" w:hAnsi="Times New Roman" w:cs="Times New Roman"/>
+          <w:sz w:val="26"/>
+          <w:szCs w:val="26"/>
+        </w:rPr>
+        <w:t>In this project, we attempt to develop a small database system for managing such forum at a basic level. In this report, the process in which we analyze and develop the database system is presented in Section 2, a demo is given in Section 3, and the last section, i.e</w:t>
+      </w:r>
+      <w:r>
+        <w:rPr>
+          <w:rFonts w:ascii="Times New Roman" w:hAnsi="Times New Roman" w:cs="Times New Roman"/>
+          <w:sz w:val="26"/>
+          <w:szCs w:val="26"/>
+        </w:rPr>
+        <w:t>.</w:t>
+      </w:r>
+      <w:r>
+        <w:rPr>
+          <w:rFonts w:ascii="Times New Roman" w:hAnsi="Times New Roman" w:cs="Times New Roman"/>
+          <w:sz w:val="26"/>
+          <w:szCs w:val="26"/>
         </w:rPr>
         <w:t xml:space="preserve"> Section 4, gives a brief conclusion for this report.</w:t>
       </w:r>
@@ -1511,19 +1589,278 @@
     <w:p>
       <w:pPr>
         <w:pStyle w:val="Heading1"/>
+        <w:rPr>
+          <w:rFonts w:ascii="Times New Roman" w:hAnsi="Times New Roman" w:cs="Times New Roman"/>
+          <w:sz w:val="28"/>
+          <w:szCs w:val="28"/>
+        </w:rPr>
       </w:pPr>
       <w:bookmarkStart w:id="2" w:name="_Toc39835215"/>
       <w:r>
+        <w:rPr>
+          <w:rFonts w:ascii="Times New Roman" w:hAnsi="Times New Roman" w:cs="Times New Roman"/>
+          <w:sz w:val="28"/>
+          <w:szCs w:val="28"/>
+        </w:rPr>
         <w:t>HOW WE CARRY OUT THE PROJECT</w:t>
       </w:r>
       <w:bookmarkEnd w:id="2"/>
     </w:p>
     <w:p>
       <w:pPr>
+        <w:rPr>
+          <w:rFonts w:ascii="Times New Roman" w:hAnsi="Times New Roman" w:cs="Times New Roman"/>
+          <w:sz w:val="26"/>
+          <w:szCs w:val="26"/>
+        </w:rPr>
+      </w:pPr>
+      <w:r>
+        <w:rPr>
+          <w:rFonts w:ascii="Times New Roman" w:hAnsi="Times New Roman" w:cs="Times New Roman"/>
+          <w:sz w:val="26"/>
+          <w:szCs w:val="26"/>
+        </w:rPr>
+        <w:t>In this project</w:t>
+      </w:r>
+      <w:r>
+        <w:rPr>
+          <w:rFonts w:ascii="Times New Roman" w:hAnsi="Times New Roman" w:cs="Times New Roman"/>
+          <w:sz w:val="26"/>
+          <w:szCs w:val="26"/>
+        </w:rPr>
+        <w:t>,</w:t>
+      </w:r>
+      <w:r>
+        <w:rPr>
+          <w:rFonts w:ascii="Times New Roman" w:hAnsi="Times New Roman" w:cs="Times New Roman"/>
+          <w:sz w:val="26"/>
+          <w:szCs w:val="26"/>
+        </w:rPr>
+        <w:t xml:space="preserve"> we have done the following steps:</w:t>
+      </w:r>
+    </w:p>
+    <w:p>
+      <w:pPr>
+        <w:pStyle w:val="ListParagraph"/>
+        <w:numPr>
+          <w:ilvl w:val="0"/>
+          <w:numId w:val="2"/>
+        </w:numPr>
+        <w:rPr>
+          <w:rFonts w:ascii="Times New Roman" w:hAnsi="Times New Roman" w:cs="Times New Roman"/>
+          <w:sz w:val="26"/>
+          <w:szCs w:val="26"/>
+        </w:rPr>
+      </w:pPr>
+      <w:r>
+        <w:rPr>
+          <w:noProof/>
+        </w:rPr>
+        <w:pict>
+          <v:shape id="_x0000_s1028" type="#_x0000_t75" style="position:absolute;left:0;text-align:left;margin-left:11.4pt;margin-top:50.5pt;width:447pt;height:307.65pt;z-index:251659264;mso-position-horizontal-relative:text;mso-position-vertical-relative:text" o:bordertopcolor="this" o:borderleftcolor="this" o:borderbottomcolor="this" o:borderrightcolor="this" stroked="t" strokeweight=".5pt">
+            <v:imagedata r:id="rId9" o:title="ERD_Diagram"/>
+            <w10:wrap type="topAndBottom"/>
+          </v:shape>
+        </w:pict>
+      </w:r>
+      <w:r>
+        <w:rPr>
+          <w:rFonts w:ascii="Times New Roman" w:hAnsi="Times New Roman" w:cs="Times New Roman"/>
+          <w:sz w:val="26"/>
+          <w:szCs w:val="26"/>
+        </w:rPr>
+        <w:t>First, we have created the ER diagram, after a period to normalize the database into 3NF, we have finally come up with the following ER diagram:</w:t>
+      </w:r>
+    </w:p>
+    <w:p>
+      <w:pPr>
+        <w:ind w:left="360"/>
+        <w:rPr>
+          <w:rFonts w:ascii="Times New Roman" w:hAnsi="Times New Roman" w:cs="Times New Roman"/>
+          <w:sz w:val="26"/>
+          <w:szCs w:val="26"/>
+        </w:rPr>
+      </w:pPr>
+    </w:p>
+    <w:p>
+      <w:pPr>
+        <w:pStyle w:val="ListParagraph"/>
+        <w:numPr>
+          <w:ilvl w:val="0"/>
+          <w:numId w:val="2"/>
+        </w:numPr>
+        <w:rPr>
+          <w:rFonts w:ascii="Times New Roman" w:hAnsi="Times New Roman" w:cs="Times New Roman"/>
+          <w:sz w:val="26"/>
+          <w:szCs w:val="26"/>
+        </w:rPr>
+      </w:pPr>
+      <w:r>
+        <w:rPr>
+          <w:rFonts w:ascii="Times New Roman" w:hAnsi="Times New Roman" w:cs="Times New Roman"/>
+          <w:sz w:val="26"/>
+          <w:szCs w:val="26"/>
+        </w:rPr>
+        <w:t xml:space="preserve">Second, we </w:t>
+      </w:r>
+      <w:r>
+        <w:rPr>
+          <w:rFonts w:ascii="Times New Roman" w:hAnsi="Times New Roman" w:cs="Times New Roman"/>
+          <w:sz w:val="26"/>
+          <w:szCs w:val="26"/>
+        </w:rPr>
+        <w:t>construct the Relational Schema based on the ER diagram, the schema is given below:</w:t>
+      </w:r>
+    </w:p>
+    <w:p>
+      <w:pPr>
+        <w:pStyle w:val="ListParagraph"/>
+        <w:rPr>
+          <w:rFonts w:ascii="Times New Roman" w:hAnsi="Times New Roman" w:cs="Times New Roman"/>
+          <w:sz w:val="26"/>
+          <w:szCs w:val="26"/>
+        </w:rPr>
+      </w:pPr>
+      <w:r>
+        <w:rPr>
+          <w:noProof/>
+        </w:rPr>
+        <w:pict>
+          <v:shape id="_x0000_s1029" type="#_x0000_t75" style="position:absolute;left:0;text-align:left;margin-left:25.2pt;margin-top:10.5pt;width:467.4pt;height:172.2pt;z-index:251661312;mso-position-horizontal-relative:text;mso-position-vertical-relative:text" o:bordertopcolor="this" o:borderleftcolor="this" o:borderbottomcolor="this" o:borderrightcolor="this" stroked="t" strokeweight=".5pt">
+            <v:imagedata r:id="rId10" o:title="Relational_Schema"/>
+            <w10:wrap type="topAndBottom"/>
+          </v:shape>
+        </w:pict>
+      </w:r>
+    </w:p>
+    <w:p>
+      <w:pPr>
+        <w:pStyle w:val="ListParagraph"/>
+        <w:numPr>
+          <w:ilvl w:val="1"/>
+          <w:numId w:val="2"/>
+        </w:numPr>
+        <w:rPr>
+          <w:rFonts w:ascii="Times New Roman" w:hAnsi="Times New Roman" w:cs="Times New Roman"/>
+          <w:sz w:val="26"/>
+          <w:szCs w:val="26"/>
+        </w:rPr>
+      </w:pPr>
+      <w:r>
+        <w:rPr>
+          <w:rFonts w:ascii="Times New Roman" w:hAnsi="Times New Roman" w:cs="Times New Roman"/>
+          <w:sz w:val="26"/>
+          <w:szCs w:val="26"/>
+        </w:rPr>
+        <w:t xml:space="preserve">Our forum will include several basic functionalities such as creating threads, comments, user registration, and a notification system which </w:t>
+      </w:r>
+      <w:r>
+        <w:rPr>
+          <w:rFonts w:ascii="Times New Roman" w:hAnsi="Times New Roman" w:cs="Times New Roman"/>
+          <w:sz w:val="26"/>
+          <w:szCs w:val="26"/>
+        </w:rPr>
+        <w:t xml:space="preserve">will </w:t>
+      </w:r>
+      <w:r>
+        <w:rPr>
+          <w:rFonts w:ascii="Times New Roman" w:hAnsi="Times New Roman" w:cs="Times New Roman"/>
+          <w:sz w:val="26"/>
+          <w:szCs w:val="26"/>
+        </w:rPr>
+        <w:t xml:space="preserve">notify the user when </w:t>
+      </w:r>
+      <w:r>
+        <w:rPr>
+          <w:rFonts w:ascii="Times New Roman" w:hAnsi="Times New Roman" w:cs="Times New Roman"/>
+          <w:sz w:val="26"/>
+          <w:szCs w:val="26"/>
+        </w:rPr>
+        <w:t>the thread they subscribed to has a new comment or an update from the thread author.</w:t>
+      </w:r>
+    </w:p>
+    <w:p>
+      <w:pPr>
+        <w:pStyle w:val="ListParagraph"/>
+        <w:numPr>
+          <w:ilvl w:val="1"/>
+          <w:numId w:val="2"/>
+        </w:numPr>
+        <w:rPr>
+          <w:rFonts w:ascii="Times New Roman" w:hAnsi="Times New Roman" w:cs="Times New Roman"/>
+          <w:sz w:val="26"/>
+          <w:szCs w:val="26"/>
+        </w:rPr>
+      </w:pPr>
+      <w:r>
+        <w:rPr>
+          <w:rFonts w:ascii="Times New Roman" w:hAnsi="Times New Roman" w:cs="Times New Roman"/>
+          <w:sz w:val="26"/>
+          <w:szCs w:val="26"/>
+        </w:rPr>
+        <w:t>The notification system will only maintain a basic function which is creating only system notifications sent to user.</w:t>
+      </w:r>
+    </w:p>
+    <w:p>
+      <w:pPr>
+        <w:pStyle w:val="ListParagraph"/>
+        <w:numPr>
+          <w:ilvl w:val="1"/>
+          <w:numId w:val="2"/>
+        </w:numPr>
+        <w:rPr>
+          <w:rFonts w:ascii="Times New Roman" w:hAnsi="Times New Roman" w:cs="Times New Roman"/>
+          <w:sz w:val="26"/>
+          <w:szCs w:val="26"/>
+        </w:rPr>
+      </w:pPr>
+      <w:r>
+        <w:rPr>
+          <w:rFonts w:ascii="Times New Roman" w:hAnsi="Times New Roman" w:cs="Times New Roman"/>
+          <w:sz w:val="26"/>
+          <w:szCs w:val="26"/>
+        </w:rPr>
+        <w:t>User will have several roles which are admin, moderator, and normal user. There will be only one admin who is the creator of the forum.</w:t>
+      </w:r>
+    </w:p>
+    <w:p>
+      <w:pPr>
+        <w:pStyle w:val="ListParagraph"/>
+        <w:numPr>
+          <w:ilvl w:val="0"/>
+          <w:numId w:val="2"/>
+        </w:numPr>
+        <w:rPr>
+          <w:rFonts w:ascii="Times New Roman" w:hAnsi="Times New Roman" w:cs="Times New Roman"/>
+          <w:sz w:val="26"/>
+          <w:szCs w:val="26"/>
+        </w:rPr>
+      </w:pPr>
+      <w:r>
+        <w:rPr>
+          <w:rFonts w:ascii="Times New Roman" w:hAnsi="Times New Roman" w:cs="Times New Roman"/>
+          <w:sz w:val="26"/>
+          <w:szCs w:val="26"/>
+        </w:rPr>
+        <w:t>Finally, we create a GUI application which is used to perform some operations on the database such as querying the database, updating, inserting, and deleting the data.</w:t>
+      </w:r>
+    </w:p>
+    <w:p>
+      <w:pPr>
         <w:pStyle w:val="Heading1"/>
+        <w:rPr>
+          <w:rFonts w:ascii="Times New Roman" w:hAnsi="Times New Roman" w:cs="Times New Roman"/>
+          <w:sz w:val="28"/>
+          <w:szCs w:val="28"/>
+        </w:rPr>
       </w:pPr>
       <w:bookmarkStart w:id="3" w:name="_Toc39835216"/>
       <w:r>
+        <w:rPr>
+          <w:rFonts w:ascii="Times New Roman" w:hAnsi="Times New Roman" w:cs="Times New Roman"/>
+          <w:sz w:val="28"/>
+          <w:szCs w:val="28"/>
+        </w:rPr>
         <w:t>PROJECT DEMO</w:t>
       </w:r>
       <w:bookmarkEnd w:id="3"/>
@@ -1531,12 +1868,79 @@
     <w:p>
       <w:pPr>
         <w:pStyle w:val="Heading1"/>
+        <w:rPr>
+          <w:rFonts w:ascii="Times New Roman" w:hAnsi="Times New Roman" w:cs="Times New Roman"/>
+          <w:sz w:val="28"/>
+          <w:szCs w:val="28"/>
+        </w:rPr>
       </w:pPr>
       <w:bookmarkStart w:id="4" w:name="_Toc39835217"/>
       <w:r>
+        <w:rPr>
+          <w:rFonts w:ascii="Times New Roman" w:hAnsi="Times New Roman" w:cs="Times New Roman"/>
+          <w:sz w:val="28"/>
+          <w:szCs w:val="28"/>
+        </w:rPr>
         <w:t>CONCLUSIONS</w:t>
       </w:r>
       <w:bookmarkEnd w:id="4"/>
+    </w:p>
+    <w:p>
+      <w:pPr>
+        <w:rPr>
+          <w:rFonts w:ascii="Times New Roman" w:hAnsi="Times New Roman" w:cs="Times New Roman"/>
+          <w:sz w:val="26"/>
+          <w:szCs w:val="26"/>
+        </w:rPr>
+      </w:pPr>
+      <w:r>
+        <w:rPr>
+          <w:rFonts w:ascii="Times New Roman" w:hAnsi="Times New Roman" w:cs="Times New Roman"/>
+          <w:sz w:val="26"/>
+          <w:szCs w:val="26"/>
+        </w:rPr>
+        <w:t xml:space="preserve">The explosion of the net has led to the development of a variety of social networks. </w:t>
+      </w:r>
+      <w:r>
+        <w:rPr>
+          <w:rFonts w:ascii="Times New Roman" w:hAnsi="Times New Roman" w:cs="Times New Roman"/>
+          <w:sz w:val="26"/>
+          <w:szCs w:val="26"/>
+        </w:rPr>
+        <w:t xml:space="preserve">One of the most common type of social network is a forum. There are many types of forums which serves different purposes on the Internet. </w:t>
+      </w:r>
+      <w:r>
+        <w:rPr>
+          <w:rFonts w:ascii="Times New Roman" w:hAnsi="Times New Roman" w:cs="Times New Roman"/>
+          <w:sz w:val="26"/>
+          <w:szCs w:val="26"/>
+        </w:rPr>
+        <w:t>In thi</w:t>
+      </w:r>
+      <w:r>
+        <w:rPr>
+          <w:rFonts w:ascii="Times New Roman" w:hAnsi="Times New Roman" w:cs="Times New Roman"/>
+          <w:sz w:val="26"/>
+          <w:szCs w:val="26"/>
+        </w:rPr>
+        <w:t>s project, we have attempted to construct a basic database to serve some basic functionalities of a real forum.</w:t>
+      </w:r>
+      <w:r>
+        <w:rPr>
+          <w:rFonts w:ascii="Times New Roman" w:hAnsi="Times New Roman" w:cs="Times New Roman"/>
+          <w:sz w:val="26"/>
+          <w:szCs w:val="26"/>
+        </w:rPr>
+        <w:t xml:space="preserve"> </w:t>
+      </w:r>
+      <w:r>
+        <w:rPr>
+          <w:rFonts w:ascii="Times New Roman" w:hAnsi="Times New Roman" w:cs="Times New Roman"/>
+          <w:sz w:val="26"/>
+          <w:szCs w:val="26"/>
+        </w:rPr>
+        <w:t>Because of the simplicity of the database, the database needs to be improved to be able to run in a large forum. However, the database shown in this report is so far a complete version of the database in a really basic forum.</w:t>
+      </w:r>
     </w:p>
     <w:sectPr>
       <w:pgSz w:w="12240" w:h="15840"/>
@@ -1689,8 +2093,123 @@
       </w:pPr>
     </w:lvl>
   </w:abstractNum>
+  <w:abstractNum w:abstractNumId="1" w15:restartNumberingAfterBreak="0">
+    <w:nsid w:val="2E6C1303"/>
+    <w:multiLevelType w:val="hybridMultilevel"/>
+    <w:tmpl w:val="D6B2E278"/>
+    <w:lvl w:ilvl="0" w:tplc="FD2E5D96">
+      <w:numFmt w:val="bullet"/>
+      <w:lvlText w:val="-"/>
+      <w:lvlJc w:val="left"/>
+      <w:pPr>
+        <w:ind w:left="720" w:hanging="360"/>
+      </w:pPr>
+      <w:rPr>
+        <w:rFonts w:ascii="Times New Roman" w:eastAsiaTheme="minorEastAsia" w:hAnsi="Times New Roman" w:cs="Times New Roman" w:hint="default"/>
+      </w:rPr>
+    </w:lvl>
+    <w:lvl w:ilvl="1" w:tplc="04090003">
+      <w:start w:val="1"/>
+      <w:numFmt w:val="bullet"/>
+      <w:lvlText w:val="o"/>
+      <w:lvlJc w:val="left"/>
+      <w:pPr>
+        <w:ind w:left="1440" w:hanging="360"/>
+      </w:pPr>
+      <w:rPr>
+        <w:rFonts w:ascii="Courier New" w:hAnsi="Courier New" w:cs="Courier New" w:hint="default"/>
+      </w:rPr>
+    </w:lvl>
+    <w:lvl w:ilvl="2" w:tplc="04090005" w:tentative="1">
+      <w:start w:val="1"/>
+      <w:numFmt w:val="bullet"/>
+      <w:lvlText w:val=""/>
+      <w:lvlJc w:val="left"/>
+      <w:pPr>
+        <w:ind w:left="2160" w:hanging="360"/>
+      </w:pPr>
+      <w:rPr>
+        <w:rFonts w:ascii="Wingdings" w:hAnsi="Wingdings" w:hint="default"/>
+      </w:rPr>
+    </w:lvl>
+    <w:lvl w:ilvl="3" w:tplc="04090001" w:tentative="1">
+      <w:start w:val="1"/>
+      <w:numFmt w:val="bullet"/>
+      <w:lvlText w:val=""/>
+      <w:lvlJc w:val="left"/>
+      <w:pPr>
+        <w:ind w:left="2880" w:hanging="360"/>
+      </w:pPr>
+      <w:rPr>
+        <w:rFonts w:ascii="Symbol" w:hAnsi="Symbol" w:hint="default"/>
+      </w:rPr>
+    </w:lvl>
+    <w:lvl w:ilvl="4" w:tplc="04090003" w:tentative="1">
+      <w:start w:val="1"/>
+      <w:numFmt w:val="bullet"/>
+      <w:lvlText w:val="o"/>
+      <w:lvlJc w:val="left"/>
+      <w:pPr>
+        <w:ind w:left="3600" w:hanging="360"/>
+      </w:pPr>
+      <w:rPr>
+        <w:rFonts w:ascii="Courier New" w:hAnsi="Courier New" w:cs="Courier New" w:hint="default"/>
+      </w:rPr>
+    </w:lvl>
+    <w:lvl w:ilvl="5" w:tplc="04090005" w:tentative="1">
+      <w:start w:val="1"/>
+      <w:numFmt w:val="bullet"/>
+      <w:lvlText w:val=""/>
+      <w:lvlJc w:val="left"/>
+      <w:pPr>
+        <w:ind w:left="4320" w:hanging="360"/>
+      </w:pPr>
+      <w:rPr>
+        <w:rFonts w:ascii="Wingdings" w:hAnsi="Wingdings" w:hint="default"/>
+      </w:rPr>
+    </w:lvl>
+    <w:lvl w:ilvl="6" w:tplc="04090001" w:tentative="1">
+      <w:start w:val="1"/>
+      <w:numFmt w:val="bullet"/>
+      <w:lvlText w:val=""/>
+      <w:lvlJc w:val="left"/>
+      <w:pPr>
+        <w:ind w:left="5040" w:hanging="360"/>
+      </w:pPr>
+      <w:rPr>
+        <w:rFonts w:ascii="Symbol" w:hAnsi="Symbol" w:hint="default"/>
+      </w:rPr>
+    </w:lvl>
+    <w:lvl w:ilvl="7" w:tplc="04090003" w:tentative="1">
+      <w:start w:val="1"/>
+      <w:numFmt w:val="bullet"/>
+      <w:lvlText w:val="o"/>
+      <w:lvlJc w:val="left"/>
+      <w:pPr>
+        <w:ind w:left="5760" w:hanging="360"/>
+      </w:pPr>
+      <w:rPr>
+        <w:rFonts w:ascii="Courier New" w:hAnsi="Courier New" w:cs="Courier New" w:hint="default"/>
+      </w:rPr>
+    </w:lvl>
+    <w:lvl w:ilvl="8" w:tplc="04090005" w:tentative="1">
+      <w:start w:val="1"/>
+      <w:numFmt w:val="bullet"/>
+      <w:lvlText w:val=""/>
+      <w:lvlJc w:val="left"/>
+      <w:pPr>
+        <w:ind w:left="6480" w:hanging="360"/>
+      </w:pPr>
+      <w:rPr>
+        <w:rFonts w:ascii="Wingdings" w:hAnsi="Wingdings" w:hint="default"/>
+      </w:rPr>
+    </w:lvl>
+  </w:abstractNum>
   <w:num w:numId="1">
     <w:abstractNumId w:val="0"/>
+  </w:num>
+  <w:num w:numId="2">
+    <w:abstractNumId w:val="1"/>
   </w:num>
 </w:numbering>
 </file>
@@ -2613,7 +3132,7 @@
 </file>
 
 <file path=customXml/itemProps1.xml><?xml version="1.0" encoding="utf-8"?>
-<ds:datastoreItem xmlns:ds="http://schemas.openxmlformats.org/officeDocument/2006/customXml" ds:itemID="{924F0BD2-01B5-4815-8D54-D2C6C75367C0}">
+<ds:datastoreItem xmlns:ds="http://schemas.openxmlformats.org/officeDocument/2006/customXml" ds:itemID="{F4FC9ADE-3862-48B8-91D8-EEFCB5A8E44B}">
   <ds:schemaRefs>
     <ds:schemaRef ds:uri="http://schemas.openxmlformats.org/officeDocument/2006/bibliography"/>
   </ds:schemaRefs>

</xml_diff>